<commit_message>
Updated repository with most up to date files
</commit_message>
<xml_diff>
--- a/Report.docx
+++ b/Report.docx
@@ -42,7 +42,15 @@
           <w:b/>
           <w:lang w:val="en-CA"/>
         </w:rPr>
-        <w:t xml:space="preserve"> in the United States</w:t>
+        <w:t xml:space="preserve"> in United States</w:t>
+      </w:r>
+      <w:r>
+        <w:rPr>
+          <w:rFonts w:ascii="Times New Roman" w:hAnsi="Times New Roman" w:cs="Times New Roman"/>
+          <w:b/>
+          <w:lang w:val="en-CA"/>
+        </w:rPr>
+        <w:t xml:space="preserve"> Cities</w:t>
       </w:r>
     </w:p>
     <w:p>
@@ -95,9 +103,18 @@
       <w:r>
         <w:rPr>
           <w:rFonts w:ascii="Times New Roman" w:hAnsi="Times New Roman" w:cs="Times New Roman"/>
-          <w:lang w:val="en-CA"/>
-        </w:rPr>
-        <w:t>April 17, 2019</w:t>
+          <w:highlight w:val="yellow"/>
+          <w:lang w:val="en-CA"/>
+        </w:rPr>
+        <w:t>March 11</w:t>
+      </w:r>
+      <w:r>
+        <w:rPr>
+          <w:rFonts w:ascii="Times New Roman" w:hAnsi="Times New Roman" w:cs="Times New Roman"/>
+          <w:highlight w:val="yellow"/>
+          <w:lang w:val="en-CA"/>
+        </w:rPr>
+        <w:t>, 2019</w:t>
       </w:r>
     </w:p>
     <w:p>
@@ -128,17 +145,6 @@
         </w:rPr>
         <w:t>1. Introduction</w:t>
       </w:r>
-    </w:p>
-    <w:p>
-      <w:pPr>
-        <w:spacing w:line="360" w:lineRule="auto"/>
-        <w:jc w:val="both"/>
-        <w:rPr>
-          <w:rFonts w:ascii="Times New Roman" w:hAnsi="Times New Roman" w:cs="Times New Roman"/>
-          <w:b/>
-          <w:lang w:val="en-CA"/>
-        </w:rPr>
-      </w:pPr>
     </w:p>
     <w:p>
       <w:pPr>
@@ -478,6 +484,7 @@
           <w:b/>
           <w:lang w:val="en-CA"/>
         </w:rPr>
+        <w:lastRenderedPageBreak/>
         <w:t>2. Data acquisition and cleaning</w:t>
       </w:r>
     </w:p>
@@ -620,8 +627,3740 @@
           <w:lang w:val="en-CA"/>
         </w:rPr>
       </w:pPr>
+    </w:p>
+    <w:p>
+      <w:pPr>
+        <w:spacing w:line="360" w:lineRule="auto"/>
+        <w:jc w:val="both"/>
+        <w:rPr>
+          <w:rFonts w:ascii="Times New Roman" w:hAnsi="Times New Roman" w:cs="Times New Roman"/>
+          <w:b/>
+          <w:lang w:val="en-CA"/>
+        </w:rPr>
+      </w:pPr>
+      <w:r>
+        <w:rPr>
+          <w:rFonts w:ascii="Times New Roman" w:hAnsi="Times New Roman" w:cs="Times New Roman"/>
+          <w:b/>
+          <w:lang w:val="en-CA"/>
+        </w:rPr>
+        <w:t xml:space="preserve">2.2 </w:t>
+      </w:r>
+      <w:r>
+        <w:rPr>
+          <w:rFonts w:ascii="Times New Roman" w:hAnsi="Times New Roman" w:cs="Times New Roman"/>
+          <w:b/>
+          <w:lang w:val="en-CA"/>
+        </w:rPr>
+        <w:t>Limitations of the data</w:t>
+      </w:r>
+    </w:p>
+    <w:p>
+      <w:pPr>
+        <w:spacing w:line="360" w:lineRule="auto"/>
+        <w:jc w:val="both"/>
+        <w:rPr>
+          <w:rFonts w:ascii="Times New Roman" w:hAnsi="Times New Roman" w:cs="Times New Roman"/>
+          <w:b/>
+          <w:lang w:val="en-CA"/>
+        </w:rPr>
+      </w:pPr>
+      <w:r>
+        <w:rPr>
+          <w:rFonts w:ascii="Times New Roman" w:hAnsi="Times New Roman" w:cs="Times New Roman"/>
+          <w:b/>
+          <w:lang w:val="en-CA"/>
+        </w:rPr>
+        <w:t>2.2.</w:t>
+      </w:r>
+      <w:r>
+        <w:rPr>
+          <w:rFonts w:ascii="Times New Roman" w:hAnsi="Times New Roman" w:cs="Times New Roman"/>
+          <w:b/>
+          <w:lang w:val="en-CA"/>
+        </w:rPr>
+        <w:t>1</w:t>
+      </w:r>
+      <w:r>
+        <w:rPr>
+          <w:rFonts w:ascii="Times New Roman" w:hAnsi="Times New Roman" w:cs="Times New Roman"/>
+          <w:b/>
+          <w:lang w:val="en-CA"/>
+        </w:rPr>
+        <w:t xml:space="preserve"> Foursquare Places API</w:t>
+      </w:r>
+    </w:p>
+    <w:p>
+      <w:pPr>
+        <w:spacing w:line="360" w:lineRule="auto"/>
+        <w:jc w:val="both"/>
+        <w:rPr>
+          <w:rFonts w:ascii="Times New Roman" w:hAnsi="Times New Roman" w:cs="Times New Roman"/>
+          <w:lang w:val="en-CA"/>
+        </w:rPr>
+      </w:pPr>
+      <w:r>
+        <w:rPr>
+          <w:rFonts w:ascii="Times New Roman" w:hAnsi="Times New Roman" w:cs="Times New Roman"/>
+          <w:lang w:val="en-CA"/>
+        </w:rPr>
+        <w:t xml:space="preserve">As powerful as it is, the Foursquare Places API has certain limitations. First, being primarily </w:t>
+      </w:r>
+      <w:r>
+        <w:rPr>
+          <w:rFonts w:ascii="Times New Roman" w:hAnsi="Times New Roman" w:cs="Times New Roman"/>
+          <w:lang w:val="en-CA"/>
+        </w:rPr>
+        <w:t>crowdsourced</w:t>
+      </w:r>
+      <w:r>
+        <w:rPr>
+          <w:rFonts w:ascii="Times New Roman" w:hAnsi="Times New Roman" w:cs="Times New Roman"/>
+          <w:lang w:val="en-CA"/>
+        </w:rPr>
+        <w:t xml:space="preserve"> content, the platform does not have a profile for each Starbucks. Paired with some unexpected errors in the API calls (</w:t>
+      </w:r>
+      <w:r>
+        <w:rPr>
+          <w:rFonts w:ascii="Times New Roman" w:hAnsi="Times New Roman" w:cs="Times New Roman"/>
+          <w:lang w:val="en-CA"/>
+        </w:rPr>
+        <w:t>2</w:t>
+      </w:r>
+      <w:r>
+        <w:rPr>
+          <w:rFonts w:ascii="Times New Roman" w:hAnsi="Times New Roman" w:cs="Times New Roman"/>
+          <w:lang w:val="en-CA"/>
+        </w:rPr>
+        <w:t xml:space="preserve">), this resulted in only </w:t>
+      </w:r>
+      <w:r>
+        <w:rPr>
+          <w:rFonts w:ascii="Times New Roman" w:hAnsi="Times New Roman" w:cs="Times New Roman"/>
+          <w:lang w:val="en-CA"/>
+        </w:rPr>
+        <w:t>3,807</w:t>
+      </w:r>
+      <w:r>
+        <w:rPr>
+          <w:rFonts w:ascii="Times New Roman" w:hAnsi="Times New Roman" w:cs="Times New Roman"/>
+          <w:lang w:val="en-CA"/>
+        </w:rPr>
+        <w:t xml:space="preserve"> Starbucks found in the Foursquare database out of the </w:t>
+      </w:r>
+      <w:r>
+        <w:rPr>
+          <w:rFonts w:ascii="Times New Roman" w:hAnsi="Times New Roman" w:cs="Times New Roman"/>
+          <w:lang w:val="en-CA"/>
+        </w:rPr>
+        <w:t>5,866</w:t>
+      </w:r>
+      <w:r>
+        <w:rPr>
+          <w:rFonts w:ascii="Times New Roman" w:hAnsi="Times New Roman" w:cs="Times New Roman"/>
+          <w:lang w:val="en-CA"/>
+        </w:rPr>
+        <w:t xml:space="preserve"> that were looked for (success rate of </w:t>
+      </w:r>
+      <w:r>
+        <w:rPr>
+          <w:rFonts w:ascii="Times New Roman" w:hAnsi="Times New Roman" w:cs="Times New Roman"/>
+          <w:lang w:val="en-CA"/>
+        </w:rPr>
+        <w:t>64.90</w:t>
+      </w:r>
+      <w:r>
+        <w:rPr>
+          <w:rFonts w:ascii="Times New Roman" w:hAnsi="Times New Roman" w:cs="Times New Roman"/>
+          <w:lang w:val="en-CA"/>
+        </w:rPr>
+        <w:t>%).</w:t>
+      </w:r>
+      <w:r>
+        <w:rPr>
+          <w:rFonts w:ascii="Times New Roman" w:hAnsi="Times New Roman" w:cs="Times New Roman"/>
+          <w:lang w:val="en-CA"/>
+        </w:rPr>
+        <w:t xml:space="preserve"> </w:t>
+      </w:r>
+    </w:p>
+    <w:p>
+      <w:pPr>
+        <w:spacing w:line="360" w:lineRule="auto"/>
+        <w:jc w:val="both"/>
+        <w:rPr>
+          <w:rFonts w:ascii="Times New Roman" w:hAnsi="Times New Roman" w:cs="Times New Roman"/>
+          <w:lang w:val="en-CA"/>
+        </w:rPr>
+      </w:pPr>
+    </w:p>
+    <w:p>
+      <w:pPr>
+        <w:spacing w:line="360" w:lineRule="auto"/>
+        <w:jc w:val="both"/>
+        <w:rPr>
+          <w:rFonts w:ascii="Times New Roman" w:hAnsi="Times New Roman" w:cs="Times New Roman"/>
+          <w:lang w:val="en-CA"/>
+        </w:rPr>
+      </w:pPr>
+      <w:r>
+        <w:rPr>
+          <w:rFonts w:ascii="Times New Roman" w:hAnsi="Times New Roman" w:cs="Times New Roman"/>
+          <w:lang w:val="en-CA"/>
+        </w:rPr>
+        <w:t xml:space="preserve">Second, Foursquare </w:t>
+      </w:r>
+      <w:r>
+        <w:rPr>
+          <w:rFonts w:ascii="Times New Roman" w:hAnsi="Times New Roman" w:cs="Times New Roman"/>
+          <w:lang w:val="en-CA"/>
+        </w:rPr>
+        <w:t xml:space="preserve">imposes a daily call quota of 99,500 regular calls and 500 premium calls to users in the </w:t>
+      </w:r>
+      <w:r>
+        <w:rPr>
+          <w:rFonts w:ascii="Times New Roman" w:hAnsi="Times New Roman" w:cs="Times New Roman"/>
+          <w:i/>
+          <w:lang w:val="en-CA"/>
+        </w:rPr>
+        <w:t>Personal Tier</w:t>
+      </w:r>
+      <w:r>
+        <w:rPr>
+          <w:rFonts w:ascii="Times New Roman" w:hAnsi="Times New Roman" w:cs="Times New Roman"/>
+          <w:lang w:val="en-CA"/>
+        </w:rPr>
+        <w:t xml:space="preserve">. Since requesting a venue’s rating falls in the premium calls category, it would be difficult and time consuming to obtain the rating for every </w:t>
+      </w:r>
+      <w:r>
+        <w:rPr>
+          <w:rFonts w:ascii="Times New Roman" w:hAnsi="Times New Roman" w:cs="Times New Roman"/>
+          <w:lang w:val="en-CA"/>
+        </w:rPr>
+        <w:t xml:space="preserve">5,869 </w:t>
+      </w:r>
+      <w:r>
+        <w:rPr>
+          <w:rFonts w:ascii="Times New Roman" w:hAnsi="Times New Roman" w:cs="Times New Roman"/>
+          <w:lang w:val="en-CA"/>
+        </w:rPr>
+        <w:t xml:space="preserve">Starbucks in the United States with a Foursquare </w:t>
+      </w:r>
+      <w:r>
+        <w:rPr>
+          <w:rFonts w:ascii="Times New Roman" w:hAnsi="Times New Roman" w:cs="Times New Roman"/>
+          <w:i/>
+          <w:lang w:val="en-CA"/>
+        </w:rPr>
+        <w:t xml:space="preserve">Personal Tier </w:t>
+      </w:r>
+      <w:r>
+        <w:rPr>
+          <w:rFonts w:ascii="Times New Roman" w:hAnsi="Times New Roman" w:cs="Times New Roman"/>
+          <w:lang w:val="en-CA"/>
+        </w:rPr>
+        <w:t xml:space="preserve">profile. Thus, </w:t>
+      </w:r>
+      <w:r>
+        <w:rPr>
+          <w:rFonts w:ascii="Times New Roman" w:hAnsi="Times New Roman" w:cs="Times New Roman"/>
+          <w:lang w:val="en-CA"/>
+        </w:rPr>
+        <w:t>500</w:t>
+      </w:r>
+      <w:r>
+        <w:rPr>
+          <w:rFonts w:ascii="Times New Roman" w:hAnsi="Times New Roman" w:cs="Times New Roman"/>
+          <w:lang w:val="en-CA"/>
+        </w:rPr>
+        <w:t xml:space="preserve"> locations were chosen randomly, and API calls were made to obtain their ratings. From those </w:t>
+      </w:r>
+      <w:r>
+        <w:rPr>
+          <w:rFonts w:ascii="Times New Roman" w:hAnsi="Times New Roman" w:cs="Times New Roman"/>
+          <w:lang w:val="en-CA"/>
+        </w:rPr>
+        <w:t>500</w:t>
+      </w:r>
+      <w:r>
+        <w:rPr>
+          <w:rFonts w:ascii="Times New Roman" w:hAnsi="Times New Roman" w:cs="Times New Roman"/>
+          <w:lang w:val="en-CA"/>
+        </w:rPr>
+        <w:t xml:space="preserve">, </w:t>
+      </w:r>
+      <w:r>
+        <w:rPr>
+          <w:rFonts w:ascii="Times New Roman" w:hAnsi="Times New Roman" w:cs="Times New Roman"/>
+          <w:lang w:val="en-CA"/>
+        </w:rPr>
+        <w:t>2</w:t>
+      </w:r>
+      <w:r>
+        <w:rPr>
+          <w:rFonts w:ascii="Times New Roman" w:hAnsi="Times New Roman" w:cs="Times New Roman"/>
+          <w:lang w:val="en-CA"/>
+        </w:rPr>
+        <w:t xml:space="preserve"> did not have a rating, and </w:t>
+      </w:r>
+      <w:r>
+        <w:rPr>
+          <w:rFonts w:ascii="Times New Roman" w:hAnsi="Times New Roman" w:cs="Times New Roman"/>
+          <w:lang w:val="en-CA"/>
+        </w:rPr>
+        <w:t>114</w:t>
+      </w:r>
+      <w:r>
+        <w:rPr>
+          <w:rFonts w:ascii="Times New Roman" w:hAnsi="Times New Roman" w:cs="Times New Roman"/>
+          <w:lang w:val="en-CA"/>
+        </w:rPr>
+        <w:t xml:space="preserve"> had less than </w:t>
+      </w:r>
+      <w:r>
+        <w:rPr>
+          <w:rFonts w:ascii="Times New Roman" w:hAnsi="Times New Roman" w:cs="Times New Roman"/>
+          <w:lang w:val="en-CA"/>
+        </w:rPr>
+        <w:t>10</w:t>
+      </w:r>
+      <w:r>
+        <w:rPr>
+          <w:rFonts w:ascii="Times New Roman" w:hAnsi="Times New Roman" w:cs="Times New Roman"/>
+          <w:lang w:val="en-CA"/>
+        </w:rPr>
+        <w:t xml:space="preserve"> ratings, making them ineligible. Hence, </w:t>
+      </w:r>
+      <w:r>
+        <w:rPr>
+          <w:rFonts w:ascii="Times New Roman" w:hAnsi="Times New Roman" w:cs="Times New Roman"/>
+          <w:lang w:val="en-CA"/>
+        </w:rPr>
+        <w:t xml:space="preserve">only </w:t>
+      </w:r>
+      <w:r>
+        <w:rPr>
+          <w:rFonts w:ascii="Times New Roman" w:hAnsi="Times New Roman" w:cs="Times New Roman"/>
+          <w:lang w:val="en-CA"/>
+        </w:rPr>
+        <w:t>384</w:t>
+      </w:r>
+      <w:r>
+        <w:rPr>
+          <w:rFonts w:ascii="Times New Roman" w:hAnsi="Times New Roman" w:cs="Times New Roman"/>
+          <w:lang w:val="en-CA"/>
+        </w:rPr>
+        <w:t xml:space="preserve"> out of the </w:t>
+      </w:r>
+      <w:r>
+        <w:rPr>
+          <w:rFonts w:ascii="Times New Roman" w:hAnsi="Times New Roman" w:cs="Times New Roman"/>
+          <w:lang w:val="en-CA"/>
+        </w:rPr>
+        <w:t>500</w:t>
+      </w:r>
+      <w:r>
+        <w:rPr>
+          <w:rFonts w:ascii="Times New Roman" w:hAnsi="Times New Roman" w:cs="Times New Roman"/>
+          <w:lang w:val="en-CA"/>
+        </w:rPr>
+        <w:t xml:space="preserve"> locations obtained a valid rating. </w:t>
+      </w:r>
+      <w:r>
+        <w:rPr>
+          <w:rFonts w:ascii="Times New Roman" w:hAnsi="Times New Roman" w:cs="Times New Roman"/>
+          <w:i/>
+          <w:lang w:val="en-CA"/>
+        </w:rPr>
+        <w:t>(See below for more details on the data cleaning process)</w:t>
+      </w:r>
+    </w:p>
+    <w:p>
+      <w:pPr>
+        <w:spacing w:line="360" w:lineRule="auto"/>
+        <w:jc w:val="both"/>
+        <w:rPr>
+          <w:rFonts w:ascii="Times New Roman" w:hAnsi="Times New Roman" w:cs="Times New Roman"/>
+          <w:b/>
+          <w:lang w:val="en-CA"/>
+        </w:rPr>
+      </w:pPr>
+    </w:p>
+    <w:p>
+      <w:pPr>
+        <w:spacing w:line="360" w:lineRule="auto"/>
+        <w:jc w:val="both"/>
+        <w:rPr>
+          <w:rFonts w:ascii="Times New Roman" w:hAnsi="Times New Roman" w:cs="Times New Roman"/>
+          <w:b/>
+          <w:lang w:val="en-CA"/>
+        </w:rPr>
+      </w:pPr>
+      <w:r>
+        <w:rPr>
+          <w:rFonts w:ascii="Times New Roman" w:hAnsi="Times New Roman" w:cs="Times New Roman"/>
+          <w:b/>
+          <w:lang w:val="en-CA"/>
+        </w:rPr>
+        <w:t>2.2</w:t>
+      </w:r>
+      <w:r>
+        <w:rPr>
+          <w:rFonts w:ascii="Times New Roman" w:hAnsi="Times New Roman" w:cs="Times New Roman"/>
+          <w:b/>
+          <w:lang w:val="en-CA"/>
+        </w:rPr>
+        <w:t>.2</w:t>
+      </w:r>
+      <w:r>
+        <w:rPr>
+          <w:rFonts w:ascii="Times New Roman" w:hAnsi="Times New Roman" w:cs="Times New Roman"/>
+          <w:b/>
+          <w:lang w:val="en-CA"/>
+        </w:rPr>
+        <w:t xml:space="preserve"> Accuracy of target variable</w:t>
+      </w:r>
+    </w:p>
+    <w:p>
+      <w:pPr>
+        <w:spacing w:line="360" w:lineRule="auto"/>
+        <w:jc w:val="both"/>
+        <w:rPr>
+          <w:rFonts w:ascii="Times New Roman" w:hAnsi="Times New Roman" w:cs="Times New Roman"/>
+          <w:lang w:val="en-CA"/>
+        </w:rPr>
+      </w:pPr>
+      <w:r>
+        <w:rPr>
+          <w:rFonts w:ascii="Times New Roman" w:hAnsi="Times New Roman" w:cs="Times New Roman"/>
+          <w:lang w:val="en-CA"/>
+        </w:rPr>
+        <w:t>Being an external research project on Starbucks’ success, only open-source data is available. Therefore, the only measure of success that can be used is online reviews. While ratings are a good indication of customer satisfaction, they do not show a complete picture. In fact, a venue can be financially successful without being liked by its customers</w:t>
+      </w:r>
+      <w:r>
+        <w:rPr>
+          <w:rFonts w:ascii="Times New Roman" w:hAnsi="Times New Roman" w:cs="Times New Roman"/>
+          <w:lang w:val="en-CA"/>
+        </w:rPr>
+        <w:t>,</w:t>
+      </w:r>
+      <w:r>
+        <w:rPr>
+          <w:rFonts w:ascii="Times New Roman" w:hAnsi="Times New Roman" w:cs="Times New Roman"/>
+          <w:lang w:val="en-CA"/>
+        </w:rPr>
+        <w:t xml:space="preserve"> even though this is extremely </w:t>
+      </w:r>
+      <w:r>
+        <w:rPr>
+          <w:rFonts w:ascii="Times New Roman" w:hAnsi="Times New Roman" w:cs="Times New Roman"/>
+          <w:lang w:val="en-CA"/>
+        </w:rPr>
+        <w:lastRenderedPageBreak/>
+        <w:t xml:space="preserve">rare. </w:t>
+      </w:r>
+      <w:r>
+        <w:rPr>
+          <w:rFonts w:ascii="Times New Roman" w:hAnsi="Times New Roman" w:cs="Times New Roman"/>
+          <w:lang w:val="en-CA"/>
+        </w:rPr>
+        <w:t>Hence, readers must remain sceptic</w:t>
+      </w:r>
+      <w:r>
+        <w:rPr>
+          <w:rFonts w:ascii="Times New Roman" w:hAnsi="Times New Roman" w:cs="Times New Roman"/>
+          <w:lang w:val="en-CA"/>
+        </w:rPr>
+        <w:t>al</w:t>
+      </w:r>
+      <w:r>
+        <w:rPr>
+          <w:rFonts w:ascii="Times New Roman" w:hAnsi="Times New Roman" w:cs="Times New Roman"/>
+          <w:lang w:val="en-CA"/>
+        </w:rPr>
+        <w:t xml:space="preserve"> of the results stated below as they only cover one component of success.</w:t>
+      </w:r>
+    </w:p>
+    <w:p>
+      <w:pPr>
+        <w:spacing w:line="360" w:lineRule="auto"/>
+        <w:jc w:val="both"/>
+        <w:rPr>
+          <w:rFonts w:ascii="Times New Roman" w:hAnsi="Times New Roman" w:cs="Times New Roman"/>
+          <w:lang w:val="en-CA"/>
+        </w:rPr>
+      </w:pPr>
+    </w:p>
+    <w:p>
+      <w:pPr>
+        <w:spacing w:line="360" w:lineRule="auto"/>
+        <w:jc w:val="both"/>
+        <w:rPr>
+          <w:rFonts w:ascii="Times New Roman" w:hAnsi="Times New Roman" w:cs="Times New Roman"/>
+          <w:b/>
+          <w:lang w:val="en-CA"/>
+        </w:rPr>
+      </w:pPr>
+      <w:r>
+        <w:rPr>
+          <w:rFonts w:ascii="Times New Roman" w:hAnsi="Times New Roman" w:cs="Times New Roman"/>
+          <w:b/>
+          <w:lang w:val="en-CA"/>
+        </w:rPr>
+        <w:t>2.3 Data Cleaning</w:t>
+      </w:r>
+    </w:p>
+    <w:p>
+      <w:pPr>
+        <w:spacing w:line="360" w:lineRule="auto"/>
+        <w:jc w:val="both"/>
+        <w:rPr>
+          <w:rFonts w:ascii="Times New Roman" w:hAnsi="Times New Roman" w:cs="Times New Roman"/>
+          <w:b/>
+          <w:lang w:val="en-CA"/>
+        </w:rPr>
+      </w:pPr>
+      <w:r>
+        <w:rPr>
+          <w:rFonts w:ascii="Times New Roman" w:hAnsi="Times New Roman" w:cs="Times New Roman"/>
+          <w:b/>
+          <w:lang w:val="en-CA"/>
+        </w:rPr>
+        <w:t>2.3.</w:t>
+      </w:r>
+      <w:r>
+        <w:rPr>
+          <w:rFonts w:ascii="Times New Roman" w:hAnsi="Times New Roman" w:cs="Times New Roman"/>
+          <w:b/>
+          <w:lang w:val="en-CA"/>
+        </w:rPr>
+        <w:t>1</w:t>
+      </w:r>
+      <w:r>
+        <w:rPr>
+          <w:rFonts w:ascii="Times New Roman" w:hAnsi="Times New Roman" w:cs="Times New Roman"/>
+          <w:b/>
+          <w:lang w:val="en-CA"/>
+        </w:rPr>
+        <w:t xml:space="preserve"> List of US cities</w:t>
+      </w:r>
+    </w:p>
+    <w:p>
+      <w:pPr>
+        <w:spacing w:line="360" w:lineRule="auto"/>
+        <w:jc w:val="both"/>
+        <w:rPr>
+          <w:rFonts w:ascii="Times New Roman" w:hAnsi="Times New Roman" w:cs="Times New Roman"/>
+          <w:lang w:val="en-CA"/>
+        </w:rPr>
+      </w:pPr>
+      <w:r>
+        <w:rPr>
+          <w:rFonts w:ascii="Times New Roman" w:hAnsi="Times New Roman" w:cs="Times New Roman"/>
+          <w:lang w:val="en-CA"/>
+        </w:rPr>
+        <w:t xml:space="preserve">Being scraped from the Internet, the list of US cities with a population greater than 100,000 had a few problems. </w:t>
+      </w:r>
+      <w:r>
+        <w:rPr>
+          <w:rFonts w:ascii="Times New Roman" w:hAnsi="Times New Roman" w:cs="Times New Roman"/>
+          <w:lang w:val="en-CA"/>
+        </w:rPr>
+        <w:t>First, multiple entries in the City column of the dataset had footnotes in brackets next to their name. These were easily removed by writing a script to clean the city names.</w:t>
+      </w:r>
+    </w:p>
+    <w:p>
+      <w:pPr>
+        <w:spacing w:line="360" w:lineRule="auto"/>
+        <w:jc w:val="both"/>
+        <w:rPr>
+          <w:rFonts w:ascii="Times New Roman" w:hAnsi="Times New Roman" w:cs="Times New Roman"/>
+          <w:lang w:val="en-CA"/>
+        </w:rPr>
+      </w:pPr>
+    </w:p>
+    <w:p>
+      <w:pPr>
+        <w:spacing w:line="360" w:lineRule="auto"/>
+        <w:jc w:val="both"/>
+        <w:rPr>
+          <w:rFonts w:ascii="Times New Roman" w:hAnsi="Times New Roman" w:cs="Times New Roman"/>
+          <w:lang w:val="en-CA"/>
+        </w:rPr>
+      </w:pPr>
+      <w:r>
+        <w:rPr>
+          <w:rFonts w:ascii="Times New Roman" w:hAnsi="Times New Roman" w:cs="Times New Roman"/>
+          <w:lang w:val="en-CA"/>
+        </w:rPr>
+        <w:t>Second</w:t>
+      </w:r>
+      <w:r>
+        <w:rPr>
+          <w:rFonts w:ascii="Times New Roman" w:hAnsi="Times New Roman" w:cs="Times New Roman"/>
+          <w:lang w:val="en-CA"/>
+        </w:rPr>
+        <w:t xml:space="preserve">, </w:t>
+      </w:r>
+      <w:r>
+        <w:rPr>
+          <w:rFonts w:ascii="Times New Roman" w:hAnsi="Times New Roman" w:cs="Times New Roman"/>
+          <w:lang w:val="en-CA"/>
+        </w:rPr>
+        <w:t>23</w:t>
+      </w:r>
+      <w:r>
+        <w:rPr>
+          <w:rFonts w:ascii="Times New Roman" w:hAnsi="Times New Roman" w:cs="Times New Roman"/>
+          <w:lang w:val="en-CA"/>
+        </w:rPr>
+        <w:t xml:space="preserve"> had duplicate names; meaning 2 or more cities had the exact same name. This caused problems because though it would have been possible, it would have been difficult and time consuming to distinguish the cities based on the state of the Starbucks location. Thus, it was decided to remove all cities with duplicate names from the list.</w:t>
+      </w:r>
+      <w:r>
+        <w:rPr>
+          <w:rFonts w:ascii="Times New Roman" w:hAnsi="Times New Roman" w:cs="Times New Roman"/>
+          <w:lang w:val="en-CA"/>
+        </w:rPr>
+        <w:t xml:space="preserve"> Therefore, the Starbucks locations in those cities were also removed from the dataset.</w:t>
+      </w:r>
+    </w:p>
+    <w:p>
+      <w:pPr>
+        <w:spacing w:line="360" w:lineRule="auto"/>
+        <w:jc w:val="both"/>
+        <w:rPr>
+          <w:rFonts w:ascii="Times New Roman" w:hAnsi="Times New Roman" w:cs="Times New Roman"/>
+          <w:lang w:val="en-CA"/>
+        </w:rPr>
+      </w:pPr>
+    </w:p>
+    <w:p>
+      <w:pPr>
+        <w:spacing w:line="360" w:lineRule="auto"/>
+        <w:jc w:val="center"/>
+        <w:rPr>
+          <w:rFonts w:ascii="Times New Roman" w:hAnsi="Times New Roman" w:cs="Times New Roman"/>
+          <w:lang w:val="en-CA"/>
+        </w:rPr>
+      </w:pPr>
+      <w:r>
+        <w:rPr>
+          <w:rFonts w:ascii="Times New Roman" w:hAnsi="Times New Roman" w:cs="Times New Roman"/>
+          <w:lang w:val="en-CA"/>
+        </w:rPr>
+        <w:t>Table 1. Cities removed from the list because of duplication</w:t>
+      </w:r>
+    </w:p>
+    <w:tbl>
+      <w:tblPr>
+        <w:tblStyle w:val="PlainTable21"/>
+        <w:tblW w:w="0" w:type="auto"/>
+        <w:tblLook w:val="04A0" w:firstRow="1" w:lastRow="0" w:firstColumn="1" w:lastColumn="0" w:noHBand="0" w:noVBand="1"/>
+      </w:tblPr>
+      <w:tblGrid>
+        <w:gridCol w:w="4675"/>
+        <w:gridCol w:w="4675"/>
+      </w:tblGrid>
+      <w:tr>
+        <w:trPr>
+          <w:cnfStyle w:val="100000000000" w:firstRow="1" w:lastRow="0" w:firstColumn="0" w:lastColumn="0" w:oddVBand="0" w:evenVBand="0" w:oddHBand="0" w:evenHBand="0" w:firstRowFirstColumn="0" w:firstRowLastColumn="0" w:lastRowFirstColumn="0" w:lastRowLastColumn="0"/>
+        </w:trPr>
+        <w:tc>
+          <w:tcPr>
+            <w:cnfStyle w:val="001000000000" w:firstRow="0" w:lastRow="0" w:firstColumn="1" w:lastColumn="0" w:oddVBand="0" w:evenVBand="0" w:oddHBand="0" w:evenHBand="0" w:firstRowFirstColumn="0" w:firstRowLastColumn="0" w:lastRowFirstColumn="0" w:lastRowLastColumn="0"/>
+            <w:tcW w:w="4675" w:type="dxa"/>
+            <w:tcBorders>
+              <w:bottom w:val="double" w:sz="4" w:space="0" w:color="auto"/>
+            </w:tcBorders>
+            <w:vAlign w:val="center"/>
+          </w:tcPr>
+          <w:p>
+            <w:pPr>
+              <w:spacing w:line="360" w:lineRule="auto"/>
+              <w:jc w:val="center"/>
+              <w:rPr>
+                <w:rFonts w:ascii="Times New Roman" w:hAnsi="Times New Roman" w:cs="Times New Roman"/>
+                <w:lang w:val="en-CA"/>
+              </w:rPr>
+            </w:pPr>
+            <w:r>
+              <w:rPr>
+                <w:rFonts w:ascii="Times New Roman" w:hAnsi="Times New Roman" w:cs="Times New Roman"/>
+                <w:lang w:val="en-CA"/>
+              </w:rPr>
+              <w:t>City</w:t>
+            </w:r>
+          </w:p>
+        </w:tc>
+        <w:tc>
+          <w:tcPr>
+            <w:tcW w:w="4675" w:type="dxa"/>
+            <w:tcBorders>
+              <w:bottom w:val="double" w:sz="4" w:space="0" w:color="auto"/>
+            </w:tcBorders>
+            <w:vAlign w:val="center"/>
+          </w:tcPr>
+          <w:p>
+            <w:pPr>
+              <w:spacing w:line="360" w:lineRule="auto"/>
+              <w:jc w:val="center"/>
+              <w:cnfStyle w:val="100000000000" w:firstRow="1" w:lastRow="0" w:firstColumn="0" w:lastColumn="0" w:oddVBand="0" w:evenVBand="0" w:oddHBand="0" w:evenHBand="0" w:firstRowFirstColumn="0" w:firstRowLastColumn="0" w:lastRowFirstColumn="0" w:lastRowLastColumn="0"/>
+              <w:rPr>
+                <w:rFonts w:ascii="Times New Roman" w:hAnsi="Times New Roman" w:cs="Times New Roman"/>
+                <w:lang w:val="en-CA"/>
+              </w:rPr>
+            </w:pPr>
+            <w:r>
+              <w:rPr>
+                <w:rFonts w:ascii="Times New Roman" w:hAnsi="Times New Roman" w:cs="Times New Roman"/>
+                <w:lang w:val="en-CA"/>
+              </w:rPr>
+              <w:t>States</w:t>
+            </w:r>
+          </w:p>
+        </w:tc>
+      </w:tr>
+      <w:tr>
+        <w:trPr>
+          <w:cnfStyle w:val="000000100000" w:firstRow="0" w:lastRow="0" w:firstColumn="0" w:lastColumn="0" w:oddVBand="0" w:evenVBand="0" w:oddHBand="1" w:evenHBand="0" w:firstRowFirstColumn="0" w:firstRowLastColumn="0" w:lastRowFirstColumn="0" w:lastRowLastColumn="0"/>
+        </w:trPr>
+        <w:tc>
+          <w:tcPr>
+            <w:cnfStyle w:val="001000000000" w:firstRow="0" w:lastRow="0" w:firstColumn="1" w:lastColumn="0" w:oddVBand="0" w:evenVBand="0" w:oddHBand="0" w:evenHBand="0" w:firstRowFirstColumn="0" w:firstRowLastColumn="0" w:lastRowFirstColumn="0" w:lastRowLastColumn="0"/>
+            <w:tcW w:w="4675" w:type="dxa"/>
+            <w:tcBorders>
+              <w:top w:val="double" w:sz="4" w:space="0" w:color="auto"/>
+            </w:tcBorders>
+            <w:vAlign w:val="center"/>
+          </w:tcPr>
+          <w:p>
+            <w:pPr>
+              <w:spacing w:line="360" w:lineRule="auto"/>
+              <w:jc w:val="center"/>
+              <w:rPr>
+                <w:rFonts w:ascii="Times New Roman" w:hAnsi="Times New Roman" w:cs="Times New Roman"/>
+                <w:b w:val="0"/>
+                <w:bCs w:val="0"/>
+                <w:lang w:val="en-CA"/>
+              </w:rPr>
+            </w:pPr>
+            <w:r>
+              <w:rPr>
+                <w:rFonts w:ascii="Times New Roman" w:hAnsi="Times New Roman" w:cs="Times New Roman"/>
+                <w:b w:val="0"/>
+                <w:lang w:val="en-CA"/>
+              </w:rPr>
+              <w:t>Aurora</w:t>
+            </w:r>
+          </w:p>
+        </w:tc>
+        <w:tc>
+          <w:tcPr>
+            <w:tcW w:w="4675" w:type="dxa"/>
+            <w:tcBorders>
+              <w:top w:val="double" w:sz="4" w:space="0" w:color="auto"/>
+            </w:tcBorders>
+            <w:vAlign w:val="center"/>
+          </w:tcPr>
+          <w:p>
+            <w:pPr>
+              <w:spacing w:line="360" w:lineRule="auto"/>
+              <w:jc w:val="center"/>
+              <w:cnfStyle w:val="000000100000" w:firstRow="0" w:lastRow="0" w:firstColumn="0" w:lastColumn="0" w:oddVBand="0" w:evenVBand="0" w:oddHBand="1" w:evenHBand="0" w:firstRowFirstColumn="0" w:firstRowLastColumn="0" w:lastRowFirstColumn="0" w:lastRowLastColumn="0"/>
+              <w:rPr>
+                <w:rFonts w:ascii="Times New Roman" w:hAnsi="Times New Roman" w:cs="Times New Roman"/>
+                <w:lang w:val="en-CA"/>
+              </w:rPr>
+            </w:pPr>
+            <w:r>
+              <w:rPr>
+                <w:rFonts w:ascii="Times New Roman" w:hAnsi="Times New Roman" w:cs="Times New Roman"/>
+                <w:lang w:val="en-CA"/>
+              </w:rPr>
+              <w:t>Illinois, Texas</w:t>
+            </w:r>
+          </w:p>
+        </w:tc>
+      </w:tr>
+      <w:tr>
+        <w:tc>
+          <w:tcPr>
+            <w:cnfStyle w:val="001000000000" w:firstRow="0" w:lastRow="0" w:firstColumn="1" w:lastColumn="0" w:oddVBand="0" w:evenVBand="0" w:oddHBand="0" w:evenHBand="0" w:firstRowFirstColumn="0" w:firstRowLastColumn="0" w:lastRowFirstColumn="0" w:lastRowLastColumn="0"/>
+            <w:tcW w:w="4675" w:type="dxa"/>
+            <w:vAlign w:val="center"/>
+          </w:tcPr>
+          <w:p>
+            <w:pPr>
+              <w:spacing w:line="360" w:lineRule="auto"/>
+              <w:jc w:val="center"/>
+              <w:rPr>
+                <w:rFonts w:ascii="Times New Roman" w:hAnsi="Times New Roman" w:cs="Times New Roman"/>
+                <w:b w:val="0"/>
+                <w:lang w:val="en-CA"/>
+              </w:rPr>
+            </w:pPr>
+            <w:r>
+              <w:rPr>
+                <w:rFonts w:ascii="Times New Roman" w:hAnsi="Times New Roman" w:cs="Times New Roman"/>
+                <w:b w:val="0"/>
+                <w:lang w:val="en-CA"/>
+              </w:rPr>
+              <w:t>Columbia</w:t>
+            </w:r>
+          </w:p>
+        </w:tc>
+        <w:tc>
+          <w:tcPr>
+            <w:tcW w:w="4675" w:type="dxa"/>
+            <w:vAlign w:val="center"/>
+          </w:tcPr>
+          <w:p>
+            <w:pPr>
+              <w:spacing w:line="360" w:lineRule="auto"/>
+              <w:jc w:val="center"/>
+              <w:cnfStyle w:val="000000000000" w:firstRow="0" w:lastRow="0" w:firstColumn="0" w:lastColumn="0" w:oddVBand="0" w:evenVBand="0" w:oddHBand="0" w:evenHBand="0" w:firstRowFirstColumn="0" w:firstRowLastColumn="0" w:lastRowFirstColumn="0" w:lastRowLastColumn="0"/>
+              <w:rPr>
+                <w:rFonts w:ascii="Times New Roman" w:hAnsi="Times New Roman" w:cs="Times New Roman"/>
+                <w:lang w:val="en-CA"/>
+              </w:rPr>
+            </w:pPr>
+            <w:r>
+              <w:rPr>
+                <w:rFonts w:ascii="Times New Roman" w:hAnsi="Times New Roman" w:cs="Times New Roman"/>
+                <w:lang w:val="en-CA"/>
+              </w:rPr>
+              <w:t>Missouri, South Carolina</w:t>
+            </w:r>
+          </w:p>
+        </w:tc>
+      </w:tr>
+      <w:tr>
+        <w:trPr>
+          <w:cnfStyle w:val="000000100000" w:firstRow="0" w:lastRow="0" w:firstColumn="0" w:lastColumn="0" w:oddVBand="0" w:evenVBand="0" w:oddHBand="1" w:evenHBand="0" w:firstRowFirstColumn="0" w:firstRowLastColumn="0" w:lastRowFirstColumn="0" w:lastRowLastColumn="0"/>
+        </w:trPr>
+        <w:tc>
+          <w:tcPr>
+            <w:cnfStyle w:val="001000000000" w:firstRow="0" w:lastRow="0" w:firstColumn="1" w:lastColumn="0" w:oddVBand="0" w:evenVBand="0" w:oddHBand="0" w:evenHBand="0" w:firstRowFirstColumn="0" w:firstRowLastColumn="0" w:lastRowFirstColumn="0" w:lastRowLastColumn="0"/>
+            <w:tcW w:w="4675" w:type="dxa"/>
+            <w:vAlign w:val="center"/>
+          </w:tcPr>
+          <w:p>
+            <w:pPr>
+              <w:spacing w:line="360" w:lineRule="auto"/>
+              <w:jc w:val="center"/>
+              <w:rPr>
+                <w:rFonts w:ascii="Times New Roman" w:hAnsi="Times New Roman" w:cs="Times New Roman"/>
+                <w:b w:val="0"/>
+                <w:lang w:val="en-CA"/>
+              </w:rPr>
+            </w:pPr>
+            <w:r>
+              <w:rPr>
+                <w:rFonts w:ascii="Times New Roman" w:hAnsi="Times New Roman" w:cs="Times New Roman"/>
+                <w:b w:val="0"/>
+                <w:lang w:val="en-CA"/>
+              </w:rPr>
+              <w:t>Columbus</w:t>
+            </w:r>
+          </w:p>
+        </w:tc>
+        <w:tc>
+          <w:tcPr>
+            <w:tcW w:w="4675" w:type="dxa"/>
+            <w:vAlign w:val="center"/>
+          </w:tcPr>
+          <w:p>
+            <w:pPr>
+              <w:spacing w:line="360" w:lineRule="auto"/>
+              <w:jc w:val="center"/>
+              <w:cnfStyle w:val="000000100000" w:firstRow="0" w:lastRow="0" w:firstColumn="0" w:lastColumn="0" w:oddVBand="0" w:evenVBand="0" w:oddHBand="1" w:evenHBand="0" w:firstRowFirstColumn="0" w:firstRowLastColumn="0" w:lastRowFirstColumn="0" w:lastRowLastColumn="0"/>
+              <w:rPr>
+                <w:rFonts w:ascii="Times New Roman" w:hAnsi="Times New Roman" w:cs="Times New Roman"/>
+                <w:lang w:val="en-CA"/>
+              </w:rPr>
+            </w:pPr>
+            <w:r>
+              <w:rPr>
+                <w:rFonts w:ascii="Times New Roman" w:hAnsi="Times New Roman" w:cs="Times New Roman"/>
+                <w:lang w:val="en-CA"/>
+              </w:rPr>
+              <w:t>Georgia, Ohio</w:t>
+            </w:r>
+          </w:p>
+        </w:tc>
+      </w:tr>
+      <w:tr>
+        <w:tc>
+          <w:tcPr>
+            <w:cnfStyle w:val="001000000000" w:firstRow="0" w:lastRow="0" w:firstColumn="1" w:lastColumn="0" w:oddVBand="0" w:evenVBand="0" w:oddHBand="0" w:evenHBand="0" w:firstRowFirstColumn="0" w:firstRowLastColumn="0" w:lastRowFirstColumn="0" w:lastRowLastColumn="0"/>
+            <w:tcW w:w="4675" w:type="dxa"/>
+            <w:vAlign w:val="center"/>
+          </w:tcPr>
+          <w:p>
+            <w:pPr>
+              <w:spacing w:line="360" w:lineRule="auto"/>
+              <w:jc w:val="center"/>
+              <w:rPr>
+                <w:rFonts w:ascii="Times New Roman" w:hAnsi="Times New Roman" w:cs="Times New Roman"/>
+                <w:b w:val="0"/>
+                <w:lang w:val="en-CA"/>
+              </w:rPr>
+            </w:pPr>
+            <w:r>
+              <w:rPr>
+                <w:rFonts w:ascii="Times New Roman" w:hAnsi="Times New Roman" w:cs="Times New Roman"/>
+                <w:b w:val="0"/>
+                <w:lang w:val="en-CA"/>
+              </w:rPr>
+              <w:t>Glendale</w:t>
+            </w:r>
+          </w:p>
+        </w:tc>
+        <w:tc>
+          <w:tcPr>
+            <w:tcW w:w="4675" w:type="dxa"/>
+            <w:vAlign w:val="center"/>
+          </w:tcPr>
+          <w:p>
+            <w:pPr>
+              <w:spacing w:line="360" w:lineRule="auto"/>
+              <w:jc w:val="center"/>
+              <w:cnfStyle w:val="000000000000" w:firstRow="0" w:lastRow="0" w:firstColumn="0" w:lastColumn="0" w:oddVBand="0" w:evenVBand="0" w:oddHBand="0" w:evenHBand="0" w:firstRowFirstColumn="0" w:firstRowLastColumn="0" w:lastRowFirstColumn="0" w:lastRowLastColumn="0"/>
+              <w:rPr>
+                <w:rFonts w:ascii="Times New Roman" w:hAnsi="Times New Roman" w:cs="Times New Roman"/>
+                <w:lang w:val="en-CA"/>
+              </w:rPr>
+            </w:pPr>
+            <w:r>
+              <w:rPr>
+                <w:rFonts w:ascii="Times New Roman" w:hAnsi="Times New Roman" w:cs="Times New Roman"/>
+                <w:lang w:val="en-CA"/>
+              </w:rPr>
+              <w:t>Arizona, California</w:t>
+            </w:r>
+          </w:p>
+        </w:tc>
+      </w:tr>
+      <w:tr>
+        <w:trPr>
+          <w:cnfStyle w:val="000000100000" w:firstRow="0" w:lastRow="0" w:firstColumn="0" w:lastColumn="0" w:oddVBand="0" w:evenVBand="0" w:oddHBand="1" w:evenHBand="0" w:firstRowFirstColumn="0" w:firstRowLastColumn="0" w:lastRowFirstColumn="0" w:lastRowLastColumn="0"/>
+        </w:trPr>
+        <w:tc>
+          <w:tcPr>
+            <w:cnfStyle w:val="001000000000" w:firstRow="0" w:lastRow="0" w:firstColumn="1" w:lastColumn="0" w:oddVBand="0" w:evenVBand="0" w:oddHBand="0" w:evenHBand="0" w:firstRowFirstColumn="0" w:firstRowLastColumn="0" w:lastRowFirstColumn="0" w:lastRowLastColumn="0"/>
+            <w:tcW w:w="4675" w:type="dxa"/>
+            <w:vAlign w:val="center"/>
+          </w:tcPr>
+          <w:p>
+            <w:pPr>
+              <w:spacing w:line="360" w:lineRule="auto"/>
+              <w:jc w:val="center"/>
+              <w:rPr>
+                <w:rFonts w:ascii="Times New Roman" w:hAnsi="Times New Roman" w:cs="Times New Roman"/>
+                <w:b w:val="0"/>
+                <w:lang w:val="en-CA"/>
+              </w:rPr>
+            </w:pPr>
+            <w:r>
+              <w:rPr>
+                <w:rFonts w:ascii="Times New Roman" w:hAnsi="Times New Roman" w:cs="Times New Roman"/>
+                <w:b w:val="0"/>
+                <w:lang w:val="en-CA"/>
+              </w:rPr>
+              <w:t>Kansas City</w:t>
+            </w:r>
+          </w:p>
+        </w:tc>
+        <w:tc>
+          <w:tcPr>
+            <w:tcW w:w="4675" w:type="dxa"/>
+            <w:vAlign w:val="center"/>
+          </w:tcPr>
+          <w:p>
+            <w:pPr>
+              <w:spacing w:line="360" w:lineRule="auto"/>
+              <w:jc w:val="center"/>
+              <w:cnfStyle w:val="000000100000" w:firstRow="0" w:lastRow="0" w:firstColumn="0" w:lastColumn="0" w:oddVBand="0" w:evenVBand="0" w:oddHBand="1" w:evenHBand="0" w:firstRowFirstColumn="0" w:firstRowLastColumn="0" w:lastRowFirstColumn="0" w:lastRowLastColumn="0"/>
+              <w:rPr>
+                <w:rFonts w:ascii="Times New Roman" w:hAnsi="Times New Roman" w:cs="Times New Roman"/>
+                <w:lang w:val="en-CA"/>
+              </w:rPr>
+            </w:pPr>
+            <w:r>
+              <w:rPr>
+                <w:rFonts w:ascii="Times New Roman" w:hAnsi="Times New Roman" w:cs="Times New Roman"/>
+                <w:lang w:val="en-CA"/>
+              </w:rPr>
+              <w:t>Kansas, Missouri</w:t>
+            </w:r>
+          </w:p>
+        </w:tc>
+      </w:tr>
+      <w:tr>
+        <w:tc>
+          <w:tcPr>
+            <w:cnfStyle w:val="001000000000" w:firstRow="0" w:lastRow="0" w:firstColumn="1" w:lastColumn="0" w:oddVBand="0" w:evenVBand="0" w:oddHBand="0" w:evenHBand="0" w:firstRowFirstColumn="0" w:firstRowLastColumn="0" w:lastRowFirstColumn="0" w:lastRowLastColumn="0"/>
+            <w:tcW w:w="4675" w:type="dxa"/>
+            <w:vAlign w:val="center"/>
+          </w:tcPr>
+          <w:p>
+            <w:pPr>
+              <w:spacing w:line="360" w:lineRule="auto"/>
+              <w:jc w:val="center"/>
+              <w:rPr>
+                <w:rFonts w:ascii="Times New Roman" w:hAnsi="Times New Roman" w:cs="Times New Roman"/>
+                <w:b w:val="0"/>
+                <w:lang w:val="en-CA"/>
+              </w:rPr>
+            </w:pPr>
+            <w:r>
+              <w:rPr>
+                <w:rFonts w:ascii="Times New Roman" w:hAnsi="Times New Roman" w:cs="Times New Roman"/>
+                <w:b w:val="0"/>
+                <w:lang w:val="en-CA"/>
+              </w:rPr>
+              <w:t>Lakewood</w:t>
+            </w:r>
+          </w:p>
+        </w:tc>
+        <w:tc>
+          <w:tcPr>
+            <w:tcW w:w="4675" w:type="dxa"/>
+            <w:vAlign w:val="center"/>
+          </w:tcPr>
+          <w:p>
+            <w:pPr>
+              <w:spacing w:line="360" w:lineRule="auto"/>
+              <w:jc w:val="center"/>
+              <w:cnfStyle w:val="000000000000" w:firstRow="0" w:lastRow="0" w:firstColumn="0" w:lastColumn="0" w:oddVBand="0" w:evenVBand="0" w:oddHBand="0" w:evenHBand="0" w:firstRowFirstColumn="0" w:firstRowLastColumn="0" w:lastRowFirstColumn="0" w:lastRowLastColumn="0"/>
+              <w:rPr>
+                <w:rFonts w:ascii="Times New Roman" w:hAnsi="Times New Roman" w:cs="Times New Roman"/>
+                <w:lang w:val="en-CA"/>
+              </w:rPr>
+            </w:pPr>
+            <w:r>
+              <w:rPr>
+                <w:rFonts w:ascii="Times New Roman" w:hAnsi="Times New Roman" w:cs="Times New Roman"/>
+                <w:lang w:val="en-CA"/>
+              </w:rPr>
+              <w:t>Colorado, New Jersey</w:t>
+            </w:r>
+          </w:p>
+        </w:tc>
+      </w:tr>
+      <w:tr>
+        <w:trPr>
+          <w:cnfStyle w:val="000000100000" w:firstRow="0" w:lastRow="0" w:firstColumn="0" w:lastColumn="0" w:oddVBand="0" w:evenVBand="0" w:oddHBand="1" w:evenHBand="0" w:firstRowFirstColumn="0" w:firstRowLastColumn="0" w:lastRowFirstColumn="0" w:lastRowLastColumn="0"/>
+        </w:trPr>
+        <w:tc>
+          <w:tcPr>
+            <w:cnfStyle w:val="001000000000" w:firstRow="0" w:lastRow="0" w:firstColumn="1" w:lastColumn="0" w:oddVBand="0" w:evenVBand="0" w:oddHBand="0" w:evenHBand="0" w:firstRowFirstColumn="0" w:firstRowLastColumn="0" w:lastRowFirstColumn="0" w:lastRowLastColumn="0"/>
+            <w:tcW w:w="4675" w:type="dxa"/>
+            <w:vAlign w:val="center"/>
+          </w:tcPr>
+          <w:p>
+            <w:pPr>
+              <w:spacing w:line="360" w:lineRule="auto"/>
+              <w:jc w:val="center"/>
+              <w:rPr>
+                <w:rFonts w:ascii="Times New Roman" w:hAnsi="Times New Roman" w:cs="Times New Roman"/>
+                <w:b w:val="0"/>
+                <w:lang w:val="en-CA"/>
+              </w:rPr>
+            </w:pPr>
+            <w:r>
+              <w:rPr>
+                <w:rFonts w:ascii="Times New Roman" w:hAnsi="Times New Roman" w:cs="Times New Roman"/>
+                <w:b w:val="0"/>
+                <w:lang w:val="en-CA"/>
+              </w:rPr>
+              <w:t>Pasadena</w:t>
+            </w:r>
+          </w:p>
+        </w:tc>
+        <w:tc>
+          <w:tcPr>
+            <w:tcW w:w="4675" w:type="dxa"/>
+            <w:vAlign w:val="center"/>
+          </w:tcPr>
+          <w:p>
+            <w:pPr>
+              <w:spacing w:line="360" w:lineRule="auto"/>
+              <w:jc w:val="center"/>
+              <w:cnfStyle w:val="000000100000" w:firstRow="0" w:lastRow="0" w:firstColumn="0" w:lastColumn="0" w:oddVBand="0" w:evenVBand="0" w:oddHBand="1" w:evenHBand="0" w:firstRowFirstColumn="0" w:firstRowLastColumn="0" w:lastRowFirstColumn="0" w:lastRowLastColumn="0"/>
+              <w:rPr>
+                <w:rFonts w:ascii="Times New Roman" w:hAnsi="Times New Roman" w:cs="Times New Roman"/>
+                <w:lang w:val="en-CA"/>
+              </w:rPr>
+            </w:pPr>
+            <w:r>
+              <w:rPr>
+                <w:rFonts w:ascii="Times New Roman" w:hAnsi="Times New Roman" w:cs="Times New Roman"/>
+                <w:lang w:val="en-CA"/>
+              </w:rPr>
+              <w:t>California, Texas</w:t>
+            </w:r>
+          </w:p>
+        </w:tc>
+      </w:tr>
+      <w:tr>
+        <w:tc>
+          <w:tcPr>
+            <w:cnfStyle w:val="001000000000" w:firstRow="0" w:lastRow="0" w:firstColumn="1" w:lastColumn="0" w:oddVBand="0" w:evenVBand="0" w:oddHBand="0" w:evenHBand="0" w:firstRowFirstColumn="0" w:firstRowLastColumn="0" w:lastRowFirstColumn="0" w:lastRowLastColumn="0"/>
+            <w:tcW w:w="4675" w:type="dxa"/>
+            <w:vAlign w:val="center"/>
+          </w:tcPr>
+          <w:p>
+            <w:pPr>
+              <w:spacing w:line="360" w:lineRule="auto"/>
+              <w:jc w:val="center"/>
+              <w:rPr>
+                <w:rFonts w:ascii="Times New Roman" w:hAnsi="Times New Roman" w:cs="Times New Roman"/>
+                <w:b w:val="0"/>
+                <w:lang w:val="en-CA"/>
+              </w:rPr>
+            </w:pPr>
+            <w:r>
+              <w:rPr>
+                <w:rFonts w:ascii="Times New Roman" w:hAnsi="Times New Roman" w:cs="Times New Roman"/>
+                <w:b w:val="0"/>
+                <w:lang w:val="en-CA"/>
+              </w:rPr>
+              <w:t>Peoria</w:t>
+            </w:r>
+          </w:p>
+        </w:tc>
+        <w:tc>
+          <w:tcPr>
+            <w:tcW w:w="4675" w:type="dxa"/>
+            <w:vAlign w:val="center"/>
+          </w:tcPr>
+          <w:p>
+            <w:pPr>
+              <w:spacing w:line="360" w:lineRule="auto"/>
+              <w:jc w:val="center"/>
+              <w:cnfStyle w:val="000000000000" w:firstRow="0" w:lastRow="0" w:firstColumn="0" w:lastColumn="0" w:oddVBand="0" w:evenVBand="0" w:oddHBand="0" w:evenHBand="0" w:firstRowFirstColumn="0" w:firstRowLastColumn="0" w:lastRowFirstColumn="0" w:lastRowLastColumn="0"/>
+              <w:rPr>
+                <w:rFonts w:ascii="Times New Roman" w:hAnsi="Times New Roman" w:cs="Times New Roman"/>
+                <w:lang w:val="en-CA"/>
+              </w:rPr>
+            </w:pPr>
+            <w:r>
+              <w:rPr>
+                <w:rFonts w:ascii="Times New Roman" w:hAnsi="Times New Roman" w:cs="Times New Roman"/>
+                <w:lang w:val="en-CA"/>
+              </w:rPr>
+              <w:t>Arizona, Illinois</w:t>
+            </w:r>
+          </w:p>
+        </w:tc>
+      </w:tr>
+      <w:tr>
+        <w:trPr>
+          <w:cnfStyle w:val="000000100000" w:firstRow="0" w:lastRow="0" w:firstColumn="0" w:lastColumn="0" w:oddVBand="0" w:evenVBand="0" w:oddHBand="1" w:evenHBand="0" w:firstRowFirstColumn="0" w:firstRowLastColumn="0" w:lastRowFirstColumn="0" w:lastRowLastColumn="0"/>
+        </w:trPr>
+        <w:tc>
+          <w:tcPr>
+            <w:cnfStyle w:val="001000000000" w:firstRow="0" w:lastRow="0" w:firstColumn="1" w:lastColumn="0" w:oddVBand="0" w:evenVBand="0" w:oddHBand="0" w:evenHBand="0" w:firstRowFirstColumn="0" w:firstRowLastColumn="0" w:lastRowFirstColumn="0" w:lastRowLastColumn="0"/>
+            <w:tcW w:w="4675" w:type="dxa"/>
+            <w:vAlign w:val="center"/>
+          </w:tcPr>
+          <w:p>
+            <w:pPr>
+              <w:spacing w:line="360" w:lineRule="auto"/>
+              <w:jc w:val="center"/>
+              <w:rPr>
+                <w:rFonts w:ascii="Times New Roman" w:hAnsi="Times New Roman" w:cs="Times New Roman"/>
+                <w:b w:val="0"/>
+                <w:lang w:val="en-CA"/>
+              </w:rPr>
+            </w:pPr>
+            <w:r>
+              <w:rPr>
+                <w:rFonts w:ascii="Times New Roman" w:hAnsi="Times New Roman" w:cs="Times New Roman"/>
+                <w:b w:val="0"/>
+                <w:lang w:val="en-CA"/>
+              </w:rPr>
+              <w:t>Richmond</w:t>
+            </w:r>
+          </w:p>
+        </w:tc>
+        <w:tc>
+          <w:tcPr>
+            <w:tcW w:w="4675" w:type="dxa"/>
+            <w:vAlign w:val="center"/>
+          </w:tcPr>
+          <w:p>
+            <w:pPr>
+              <w:spacing w:line="360" w:lineRule="auto"/>
+              <w:jc w:val="center"/>
+              <w:cnfStyle w:val="000000100000" w:firstRow="0" w:lastRow="0" w:firstColumn="0" w:lastColumn="0" w:oddVBand="0" w:evenVBand="0" w:oddHBand="1" w:evenHBand="0" w:firstRowFirstColumn="0" w:firstRowLastColumn="0" w:lastRowFirstColumn="0" w:lastRowLastColumn="0"/>
+              <w:rPr>
+                <w:rFonts w:ascii="Times New Roman" w:hAnsi="Times New Roman" w:cs="Times New Roman"/>
+                <w:lang w:val="en-CA"/>
+              </w:rPr>
+            </w:pPr>
+            <w:r>
+              <w:rPr>
+                <w:rFonts w:ascii="Times New Roman" w:hAnsi="Times New Roman" w:cs="Times New Roman"/>
+                <w:lang w:val="en-CA"/>
+              </w:rPr>
+              <w:t>California, Virginia</w:t>
+            </w:r>
+          </w:p>
+        </w:tc>
+      </w:tr>
+      <w:tr>
+        <w:tc>
+          <w:tcPr>
+            <w:cnfStyle w:val="001000000000" w:firstRow="0" w:lastRow="0" w:firstColumn="1" w:lastColumn="0" w:oddVBand="0" w:evenVBand="0" w:oddHBand="0" w:evenHBand="0" w:firstRowFirstColumn="0" w:firstRowLastColumn="0" w:lastRowFirstColumn="0" w:lastRowLastColumn="0"/>
+            <w:tcW w:w="4675" w:type="dxa"/>
+            <w:vAlign w:val="center"/>
+          </w:tcPr>
+          <w:p>
+            <w:pPr>
+              <w:spacing w:line="360" w:lineRule="auto"/>
+              <w:jc w:val="center"/>
+              <w:rPr>
+                <w:rFonts w:ascii="Times New Roman" w:hAnsi="Times New Roman" w:cs="Times New Roman"/>
+                <w:b w:val="0"/>
+                <w:lang w:val="en-CA"/>
+              </w:rPr>
+            </w:pPr>
+            <w:r>
+              <w:rPr>
+                <w:rFonts w:ascii="Times New Roman" w:hAnsi="Times New Roman" w:cs="Times New Roman"/>
+                <w:b w:val="0"/>
+                <w:lang w:val="en-CA"/>
+              </w:rPr>
+              <w:t>Rochester</w:t>
+            </w:r>
+          </w:p>
+        </w:tc>
+        <w:tc>
+          <w:tcPr>
+            <w:tcW w:w="4675" w:type="dxa"/>
+            <w:vAlign w:val="center"/>
+          </w:tcPr>
+          <w:p>
+            <w:pPr>
+              <w:spacing w:line="360" w:lineRule="auto"/>
+              <w:jc w:val="center"/>
+              <w:cnfStyle w:val="000000000000" w:firstRow="0" w:lastRow="0" w:firstColumn="0" w:lastColumn="0" w:oddVBand="0" w:evenVBand="0" w:oddHBand="0" w:evenHBand="0" w:firstRowFirstColumn="0" w:firstRowLastColumn="0" w:lastRowFirstColumn="0" w:lastRowLastColumn="0"/>
+              <w:rPr>
+                <w:rFonts w:ascii="Times New Roman" w:hAnsi="Times New Roman" w:cs="Times New Roman"/>
+                <w:lang w:val="en-CA"/>
+              </w:rPr>
+            </w:pPr>
+            <w:r>
+              <w:rPr>
+                <w:rFonts w:ascii="Times New Roman" w:hAnsi="Times New Roman" w:cs="Times New Roman"/>
+                <w:lang w:val="en-CA"/>
+              </w:rPr>
+              <w:t>Minnesota, New York</w:t>
+            </w:r>
+          </w:p>
+        </w:tc>
+      </w:tr>
+      <w:tr>
+        <w:trPr>
+          <w:cnfStyle w:val="000000100000" w:firstRow="0" w:lastRow="0" w:firstColumn="0" w:lastColumn="0" w:oddVBand="0" w:evenVBand="0" w:oddHBand="1" w:evenHBand="0" w:firstRowFirstColumn="0" w:firstRowLastColumn="0" w:lastRowFirstColumn="0" w:lastRowLastColumn="0"/>
+        </w:trPr>
+        <w:tc>
+          <w:tcPr>
+            <w:cnfStyle w:val="001000000000" w:firstRow="0" w:lastRow="0" w:firstColumn="1" w:lastColumn="0" w:oddVBand="0" w:evenVBand="0" w:oddHBand="0" w:evenHBand="0" w:firstRowFirstColumn="0" w:firstRowLastColumn="0" w:lastRowFirstColumn="0" w:lastRowLastColumn="0"/>
+            <w:tcW w:w="4675" w:type="dxa"/>
+            <w:vAlign w:val="center"/>
+          </w:tcPr>
+          <w:p>
+            <w:pPr>
+              <w:spacing w:line="360" w:lineRule="auto"/>
+              <w:jc w:val="center"/>
+              <w:rPr>
+                <w:rFonts w:ascii="Times New Roman" w:hAnsi="Times New Roman" w:cs="Times New Roman"/>
+                <w:b w:val="0"/>
+                <w:lang w:val="en-CA"/>
+              </w:rPr>
+            </w:pPr>
+            <w:r>
+              <w:rPr>
+                <w:rFonts w:ascii="Times New Roman" w:hAnsi="Times New Roman" w:cs="Times New Roman"/>
+                <w:b w:val="0"/>
+                <w:lang w:val="en-CA"/>
+              </w:rPr>
+              <w:t>Springfield</w:t>
+            </w:r>
+          </w:p>
+        </w:tc>
+        <w:tc>
+          <w:tcPr>
+            <w:tcW w:w="4675" w:type="dxa"/>
+            <w:vAlign w:val="center"/>
+          </w:tcPr>
+          <w:p>
+            <w:pPr>
+              <w:spacing w:line="360" w:lineRule="auto"/>
+              <w:jc w:val="center"/>
+              <w:cnfStyle w:val="000000100000" w:firstRow="0" w:lastRow="0" w:firstColumn="0" w:lastColumn="0" w:oddVBand="0" w:evenVBand="0" w:oddHBand="1" w:evenHBand="0" w:firstRowFirstColumn="0" w:firstRowLastColumn="0" w:lastRowFirstColumn="0" w:lastRowLastColumn="0"/>
+              <w:rPr>
+                <w:rFonts w:ascii="Times New Roman" w:hAnsi="Times New Roman" w:cs="Times New Roman"/>
+                <w:lang w:val="en-CA"/>
+              </w:rPr>
+            </w:pPr>
+            <w:r>
+              <w:rPr>
+                <w:rFonts w:ascii="Times New Roman" w:hAnsi="Times New Roman" w:cs="Times New Roman"/>
+                <w:lang w:val="en-CA"/>
+              </w:rPr>
+              <w:t>Illinois, Massachusetts, Missouri</w:t>
+            </w:r>
+          </w:p>
+        </w:tc>
+      </w:tr>
+    </w:tbl>
+    <w:p>
+      <w:pPr>
+        <w:spacing w:line="360" w:lineRule="auto"/>
+        <w:jc w:val="both"/>
+        <w:rPr>
+          <w:rFonts w:ascii="Times New Roman" w:hAnsi="Times New Roman" w:cs="Times New Roman"/>
+          <w:lang w:val="en-CA"/>
+        </w:rPr>
+      </w:pPr>
+    </w:p>
+    <w:p>
+      <w:pPr>
+        <w:spacing w:line="360" w:lineRule="auto"/>
+        <w:jc w:val="both"/>
+        <w:rPr>
+          <w:rFonts w:ascii="Times New Roman" w:hAnsi="Times New Roman" w:cs="Times New Roman"/>
+          <w:lang w:val="en-CA"/>
+        </w:rPr>
+      </w:pPr>
+      <w:r>
+        <w:rPr>
+          <w:rFonts w:ascii="Times New Roman" w:hAnsi="Times New Roman" w:cs="Times New Roman"/>
+          <w:lang w:val="en-CA"/>
+        </w:rPr>
+        <w:lastRenderedPageBreak/>
+        <w:t>Third, the area and density columns had units at the end of their values and used commas to separate every third number. Once again, writing a script allowed the removal of the unwanted characters and allowed for the conversion of the column to numbers.</w:t>
+      </w:r>
+    </w:p>
+    <w:p>
+      <w:pPr>
+        <w:spacing w:line="360" w:lineRule="auto"/>
+        <w:jc w:val="both"/>
+        <w:rPr>
+          <w:rFonts w:ascii="Times New Roman" w:hAnsi="Times New Roman" w:cs="Times New Roman"/>
+          <w:lang w:val="en-CA"/>
+        </w:rPr>
+      </w:pPr>
+    </w:p>
+    <w:p>
+      <w:pPr>
+        <w:spacing w:line="360" w:lineRule="auto"/>
+        <w:jc w:val="both"/>
+        <w:rPr>
+          <w:rFonts w:ascii="Times New Roman" w:hAnsi="Times New Roman" w:cs="Times New Roman"/>
+          <w:b/>
+          <w:lang w:val="en-CA"/>
+        </w:rPr>
+      </w:pPr>
+      <w:r>
+        <w:rPr>
+          <w:rFonts w:ascii="Times New Roman" w:hAnsi="Times New Roman" w:cs="Times New Roman"/>
+          <w:b/>
+          <w:lang w:val="en-CA"/>
+        </w:rPr>
+        <w:t>2.3.2 Nearby Venues</w:t>
+      </w:r>
+    </w:p>
+    <w:p>
+      <w:pPr>
+        <w:spacing w:line="360" w:lineRule="auto"/>
+        <w:jc w:val="both"/>
+        <w:rPr>
+          <w:rFonts w:ascii="Times New Roman" w:hAnsi="Times New Roman" w:cs="Times New Roman"/>
+          <w:lang w:val="en-CA"/>
+        </w:rPr>
+      </w:pPr>
+      <w:r>
+        <w:rPr>
+          <w:rFonts w:ascii="Times New Roman" w:hAnsi="Times New Roman" w:cs="Times New Roman"/>
+          <w:lang w:val="en-CA"/>
+        </w:rPr>
+        <w:t xml:space="preserve">Nearby venues (venues from the Foursquare Places API in a radius of </w:t>
+      </w:r>
+      <w:r>
+        <w:rPr>
+          <w:rFonts w:ascii="Times New Roman" w:hAnsi="Times New Roman" w:cs="Times New Roman"/>
+          <w:lang w:val="en-CA"/>
+        </w:rPr>
+        <w:t>500</w:t>
+      </w:r>
+      <w:r>
+        <w:rPr>
+          <w:rFonts w:ascii="Times New Roman" w:hAnsi="Times New Roman" w:cs="Times New Roman"/>
+          <w:lang w:val="en-CA"/>
+        </w:rPr>
+        <w:t xml:space="preserve"> meters of the location) were found for most Starbucks location. However, out of the</w:t>
+      </w:r>
+      <w:r>
+        <w:rPr>
+          <w:rFonts w:ascii="Times New Roman" w:hAnsi="Times New Roman" w:cs="Times New Roman"/>
+          <w:lang w:val="en-CA"/>
+        </w:rPr>
+        <w:t xml:space="preserve"> 5,869</w:t>
+      </w:r>
+      <w:r>
+        <w:rPr>
+          <w:rFonts w:ascii="Times New Roman" w:hAnsi="Times New Roman" w:cs="Times New Roman"/>
+          <w:lang w:val="en-CA"/>
+        </w:rPr>
+        <w:t xml:space="preserve"> locations that went through the script, </w:t>
+      </w:r>
+      <w:r>
+        <w:rPr>
+          <w:rFonts w:ascii="Times New Roman" w:hAnsi="Times New Roman" w:cs="Times New Roman"/>
+          <w:lang w:val="en-CA"/>
+        </w:rPr>
+        <w:t>3</w:t>
+      </w:r>
+      <w:r>
+        <w:rPr>
+          <w:rFonts w:ascii="Times New Roman" w:hAnsi="Times New Roman" w:cs="Times New Roman"/>
+          <w:lang w:val="en-CA"/>
+        </w:rPr>
+        <w:t xml:space="preserve"> did not return any nearby venues. This can be explained by </w:t>
+      </w:r>
+      <w:r>
+        <w:rPr>
+          <w:rFonts w:ascii="Times New Roman" w:hAnsi="Times New Roman" w:cs="Times New Roman"/>
+          <w:lang w:val="en-CA"/>
+        </w:rPr>
+        <w:t xml:space="preserve">the fact that </w:t>
+      </w:r>
+      <w:r>
+        <w:rPr>
+          <w:rFonts w:ascii="Times New Roman" w:hAnsi="Times New Roman" w:cs="Times New Roman"/>
+          <w:lang w:val="en-CA"/>
+        </w:rPr>
+        <w:t xml:space="preserve">no nearby venues </w:t>
+      </w:r>
+      <w:r>
+        <w:rPr>
+          <w:rFonts w:ascii="Times New Roman" w:hAnsi="Times New Roman" w:cs="Times New Roman"/>
+          <w:lang w:val="en-CA"/>
+        </w:rPr>
+        <w:t xml:space="preserve">are </w:t>
+      </w:r>
+      <w:r>
+        <w:rPr>
+          <w:rFonts w:ascii="Times New Roman" w:hAnsi="Times New Roman" w:cs="Times New Roman"/>
+          <w:lang w:val="en-CA"/>
+        </w:rPr>
+        <w:t>listed on Foursquare in a radius of 500 meters</w:t>
+      </w:r>
+      <w:r>
+        <w:rPr>
+          <w:rFonts w:ascii="Times New Roman" w:hAnsi="Times New Roman" w:cs="Times New Roman"/>
+          <w:lang w:val="en-CA"/>
+        </w:rPr>
+        <w:t xml:space="preserve"> of that specific location</w:t>
+      </w:r>
+      <w:r>
+        <w:rPr>
+          <w:rFonts w:ascii="Times New Roman" w:hAnsi="Times New Roman" w:cs="Times New Roman"/>
+          <w:lang w:val="en-CA"/>
+        </w:rPr>
+        <w:t>. For the locations that did return at least</w:t>
+      </w:r>
+      <w:r>
+        <w:rPr>
+          <w:rFonts w:ascii="Times New Roman" w:hAnsi="Times New Roman" w:cs="Times New Roman"/>
+          <w:lang w:val="en-CA"/>
+        </w:rPr>
+        <w:t xml:space="preserve"> one nearby venue, one hot encoding was used to convert the categorical values to quantitative values that can be read by the model later by using the process of binarization. Finally, the venues were grouped by the Starbucks location they were associated with and the mean of their frequencies was taken in order to show the proportion of presence of each venue category close to a Starbucks location.</w:t>
+      </w:r>
+    </w:p>
+    <w:p>
+      <w:pPr>
+        <w:spacing w:line="360" w:lineRule="auto"/>
+        <w:jc w:val="both"/>
+        <w:rPr>
+          <w:rFonts w:ascii="Times New Roman" w:hAnsi="Times New Roman" w:cs="Times New Roman"/>
+          <w:lang w:val="en-CA"/>
+        </w:rPr>
+      </w:pPr>
+    </w:p>
+    <w:p>
+      <w:pPr>
+        <w:spacing w:line="360" w:lineRule="auto"/>
+        <w:jc w:val="both"/>
+        <w:rPr>
+          <w:rFonts w:ascii="Times New Roman" w:hAnsi="Times New Roman" w:cs="Times New Roman"/>
+          <w:b/>
+          <w:lang w:val="en-CA"/>
+        </w:rPr>
+      </w:pPr>
+      <w:r>
+        <w:rPr>
+          <w:rFonts w:ascii="Times New Roman" w:hAnsi="Times New Roman" w:cs="Times New Roman"/>
+          <w:b/>
+          <w:lang w:val="en-CA"/>
+        </w:rPr>
+        <w:t>2.3.3</w:t>
+      </w:r>
+      <w:r>
+        <w:rPr>
+          <w:rFonts w:ascii="Times New Roman" w:hAnsi="Times New Roman" w:cs="Times New Roman"/>
+          <w:b/>
+          <w:lang w:val="en-CA"/>
+        </w:rPr>
+        <w:t xml:space="preserve"> Ratings</w:t>
+      </w:r>
+    </w:p>
+    <w:p>
+      <w:pPr>
+        <w:spacing w:line="360" w:lineRule="auto"/>
+        <w:jc w:val="both"/>
+        <w:rPr>
+          <w:rFonts w:ascii="Times New Roman" w:hAnsi="Times New Roman" w:cs="Times New Roman"/>
+          <w:lang w:val="en-CA"/>
+        </w:rPr>
+      </w:pPr>
+      <w:r>
+        <w:rPr>
+          <w:rFonts w:ascii="Times New Roman" w:hAnsi="Times New Roman" w:cs="Times New Roman"/>
+          <w:lang w:val="en-CA"/>
+        </w:rPr>
+        <w:t xml:space="preserve">In order to measure the success of each Starbucks location, its rating was pulled from its Foursquare profile using the API. The first step in doing so is to find the Foursquare ID for that specific Starbucks. The process used to achieve this was to search for all venues in a radius of 500 meters of the alleged coordinates of the store, filter for all Starbucks found, and keep the ID of the closest one. During this step, </w:t>
+      </w:r>
+      <w:r>
+        <w:rPr>
+          <w:rFonts w:ascii="Times New Roman" w:hAnsi="Times New Roman" w:cs="Times New Roman"/>
+          <w:lang w:val="en-CA"/>
+        </w:rPr>
+        <w:t>2</w:t>
+      </w:r>
+      <w:r>
+        <w:rPr>
+          <w:rFonts w:ascii="Times New Roman" w:hAnsi="Times New Roman" w:cs="Times New Roman"/>
+          <w:lang w:val="en-CA"/>
+        </w:rPr>
+        <w:t xml:space="preserve"> locations generated request errors and </w:t>
+      </w:r>
+      <w:r>
+        <w:rPr>
+          <w:rFonts w:ascii="Times New Roman" w:hAnsi="Times New Roman" w:cs="Times New Roman"/>
+          <w:lang w:val="en-CA"/>
+        </w:rPr>
+        <w:t>2,019</w:t>
+      </w:r>
+      <w:r>
+        <w:rPr>
+          <w:rFonts w:ascii="Times New Roman" w:hAnsi="Times New Roman" w:cs="Times New Roman"/>
+          <w:lang w:val="en-CA"/>
+        </w:rPr>
+        <w:t xml:space="preserve"> locations were not found because the store does not have a Foursquare profile. Thus, </w:t>
+      </w:r>
+      <w:r>
+        <w:rPr>
+          <w:rFonts w:ascii="Times New Roman" w:hAnsi="Times New Roman" w:cs="Times New Roman"/>
+          <w:lang w:val="en-CA"/>
+        </w:rPr>
+        <w:t>3,807</w:t>
+      </w:r>
+      <w:r>
+        <w:rPr>
+          <w:rFonts w:ascii="Times New Roman" w:hAnsi="Times New Roman" w:cs="Times New Roman"/>
+          <w:lang w:val="en-CA"/>
+        </w:rPr>
+        <w:t xml:space="preserve"> were ready to go to the next step, which was to retrieve their rating. However, as mentioned above, the Foursquare Places API only allows 500 premium calls per day. Therefore, </w:t>
+      </w:r>
+      <w:r>
+        <w:rPr>
+          <w:rFonts w:ascii="Times New Roman" w:hAnsi="Times New Roman" w:cs="Times New Roman"/>
+          <w:lang w:val="en-CA"/>
+        </w:rPr>
+        <w:t>500</w:t>
+      </w:r>
+      <w:r>
+        <w:rPr>
+          <w:rFonts w:ascii="Times New Roman" w:hAnsi="Times New Roman" w:cs="Times New Roman"/>
+          <w:lang w:val="en-CA"/>
+        </w:rPr>
+        <w:t xml:space="preserve"> locations were randomly selected out of the </w:t>
+      </w:r>
+      <w:r>
+        <w:rPr>
+          <w:rFonts w:ascii="Times New Roman" w:hAnsi="Times New Roman" w:cs="Times New Roman"/>
+          <w:lang w:val="en-CA"/>
+        </w:rPr>
+        <w:t>3,807</w:t>
+      </w:r>
+      <w:r>
+        <w:rPr>
+          <w:rFonts w:ascii="Times New Roman" w:hAnsi="Times New Roman" w:cs="Times New Roman"/>
+          <w:lang w:val="en-CA"/>
+        </w:rPr>
+        <w:t xml:space="preserve">. From those </w:t>
+      </w:r>
+      <w:r>
+        <w:rPr>
+          <w:rFonts w:ascii="Times New Roman" w:hAnsi="Times New Roman" w:cs="Times New Roman"/>
+          <w:lang w:val="en-CA"/>
+        </w:rPr>
+        <w:t>500</w:t>
+      </w:r>
+      <w:r>
+        <w:rPr>
+          <w:rFonts w:ascii="Times New Roman" w:hAnsi="Times New Roman" w:cs="Times New Roman"/>
+          <w:lang w:val="en-CA"/>
+        </w:rPr>
+        <w:t xml:space="preserve">, </w:t>
+      </w:r>
+      <w:r>
+        <w:rPr>
+          <w:rFonts w:ascii="Times New Roman" w:hAnsi="Times New Roman" w:cs="Times New Roman"/>
+          <w:lang w:val="en-CA"/>
+        </w:rPr>
+        <w:t>2</w:t>
+      </w:r>
+      <w:r>
+        <w:rPr>
+          <w:rFonts w:ascii="Times New Roman" w:hAnsi="Times New Roman" w:cs="Times New Roman"/>
+          <w:lang w:val="en-CA"/>
+        </w:rPr>
+        <w:t xml:space="preserve"> did not have a Foursquare rating, and </w:t>
+      </w:r>
+      <w:r>
+        <w:rPr>
+          <w:rFonts w:ascii="Times New Roman" w:hAnsi="Times New Roman" w:cs="Times New Roman"/>
+          <w:lang w:val="en-CA"/>
+        </w:rPr>
+        <w:t>114</w:t>
+      </w:r>
+      <w:r>
+        <w:rPr>
+          <w:rFonts w:ascii="Times New Roman" w:hAnsi="Times New Roman" w:cs="Times New Roman"/>
+          <w:lang w:val="en-CA"/>
+        </w:rPr>
+        <w:t xml:space="preserve"> did not have more than </w:t>
+      </w:r>
+      <w:r>
+        <w:rPr>
+          <w:rFonts w:ascii="Times New Roman" w:hAnsi="Times New Roman" w:cs="Times New Roman"/>
+          <w:lang w:val="en-CA"/>
+        </w:rPr>
+        <w:t>10</w:t>
+      </w:r>
+      <w:r>
+        <w:rPr>
+          <w:rFonts w:ascii="Times New Roman" w:hAnsi="Times New Roman" w:cs="Times New Roman"/>
+          <w:lang w:val="en-CA"/>
+        </w:rPr>
+        <w:t xml:space="preserve"> ratings (arbitrary threshold decided to avoid </w:t>
+      </w:r>
+      <w:r>
+        <w:rPr>
+          <w:rFonts w:ascii="Times New Roman" w:hAnsi="Times New Roman" w:cs="Times New Roman"/>
+          <w:lang w:val="en-CA"/>
+        </w:rPr>
+        <w:t xml:space="preserve">small sample size problems). Hence, the final dataset contains </w:t>
+      </w:r>
+      <w:r>
+        <w:rPr>
+          <w:rFonts w:ascii="Times New Roman" w:hAnsi="Times New Roman" w:cs="Times New Roman"/>
+          <w:lang w:val="en-CA"/>
+        </w:rPr>
+        <w:t>384</w:t>
+      </w:r>
+      <w:r>
+        <w:rPr>
+          <w:rFonts w:ascii="Times New Roman" w:hAnsi="Times New Roman" w:cs="Times New Roman"/>
+          <w:lang w:val="en-CA"/>
+        </w:rPr>
+        <w:t xml:space="preserve"> Starbucks locations.</w:t>
+      </w:r>
+    </w:p>
+    <w:p>
+      <w:pPr>
+        <w:spacing w:line="360" w:lineRule="auto"/>
+        <w:jc w:val="both"/>
+        <w:rPr>
+          <w:rFonts w:ascii="Times New Roman" w:hAnsi="Times New Roman" w:cs="Times New Roman"/>
+          <w:lang w:val="en-CA"/>
+        </w:rPr>
+      </w:pPr>
+    </w:p>
+    <w:p>
+      <w:pPr>
+        <w:spacing w:line="360" w:lineRule="auto"/>
+        <w:jc w:val="both"/>
+        <w:rPr>
+          <w:rFonts w:ascii="Times New Roman" w:hAnsi="Times New Roman" w:cs="Times New Roman"/>
+          <w:lang w:val="en-CA"/>
+        </w:rPr>
+      </w:pPr>
+    </w:p>
+    <w:p>
+      <w:pPr>
+        <w:spacing w:line="360" w:lineRule="auto"/>
+        <w:jc w:val="both"/>
+        <w:rPr>
+          <w:rFonts w:ascii="Times New Roman" w:hAnsi="Times New Roman" w:cs="Times New Roman"/>
+          <w:lang w:val="en-CA"/>
+        </w:rPr>
+      </w:pPr>
+    </w:p>
+    <w:p>
+      <w:pPr>
+        <w:spacing w:line="360" w:lineRule="auto"/>
+        <w:jc w:val="both"/>
+        <w:rPr>
+          <w:rFonts w:ascii="Times New Roman" w:hAnsi="Times New Roman" w:cs="Times New Roman"/>
+          <w:lang w:val="en-CA"/>
+        </w:rPr>
+      </w:pPr>
+    </w:p>
+    <w:p>
+      <w:pPr>
+        <w:spacing w:line="360" w:lineRule="auto"/>
+        <w:jc w:val="center"/>
+        <w:rPr>
+          <w:rFonts w:ascii="Times New Roman" w:hAnsi="Times New Roman" w:cs="Times New Roman"/>
+          <w:lang w:val="en-CA"/>
+        </w:rPr>
+      </w:pPr>
+      <w:r>
+        <w:rPr>
+          <w:rFonts w:ascii="Times New Roman" w:hAnsi="Times New Roman" w:cs="Times New Roman"/>
+          <w:lang w:val="en-CA"/>
+        </w:rPr>
+        <w:lastRenderedPageBreak/>
+        <w:t>Table 2. Evolution of dataset</w:t>
+      </w:r>
+    </w:p>
+    <w:tbl>
+      <w:tblPr>
+        <w:tblStyle w:val="PlainTable21"/>
+        <w:tblW w:w="0" w:type="auto"/>
+        <w:tblLook w:val="04A0" w:firstRow="1" w:lastRow="0" w:firstColumn="1" w:lastColumn="0" w:noHBand="0" w:noVBand="1"/>
+      </w:tblPr>
+      <w:tblGrid>
+        <w:gridCol w:w="1870"/>
+        <w:gridCol w:w="1107"/>
+        <w:gridCol w:w="1418"/>
+        <w:gridCol w:w="1417"/>
+        <w:gridCol w:w="3538"/>
+      </w:tblGrid>
+      <w:tr>
+        <w:trPr>
+          <w:cnfStyle w:val="100000000000" w:firstRow="1" w:lastRow="0" w:firstColumn="0" w:lastColumn="0" w:oddVBand="0" w:evenVBand="0" w:oddHBand="0" w:evenHBand="0" w:firstRowFirstColumn="0" w:firstRowLastColumn="0" w:lastRowFirstColumn="0" w:lastRowLastColumn="0"/>
+        </w:trPr>
+        <w:tc>
+          <w:tcPr>
+            <w:cnfStyle w:val="001000000000" w:firstRow="0" w:lastRow="0" w:firstColumn="1" w:lastColumn="0" w:oddVBand="0" w:evenVBand="0" w:oddHBand="0" w:evenHBand="0" w:firstRowFirstColumn="0" w:firstRowLastColumn="0" w:lastRowFirstColumn="0" w:lastRowLastColumn="0"/>
+            <w:tcW w:w="1870" w:type="dxa"/>
+            <w:tcBorders>
+              <w:bottom w:val="double" w:sz="4" w:space="0" w:color="auto"/>
+            </w:tcBorders>
+          </w:tcPr>
+          <w:p>
+            <w:pPr>
+              <w:spacing w:line="360" w:lineRule="auto"/>
+              <w:jc w:val="center"/>
+              <w:rPr>
+                <w:rFonts w:ascii="Times New Roman" w:hAnsi="Times New Roman" w:cs="Times New Roman"/>
+                <w:lang w:val="en-CA"/>
+              </w:rPr>
+            </w:pPr>
+            <w:r>
+              <w:rPr>
+                <w:rFonts w:ascii="Times New Roman" w:hAnsi="Times New Roman" w:cs="Times New Roman"/>
+                <w:lang w:val="en-CA"/>
+              </w:rPr>
+              <w:t>Step</w:t>
+            </w:r>
+          </w:p>
+        </w:tc>
+        <w:tc>
+          <w:tcPr>
+            <w:tcW w:w="1107" w:type="dxa"/>
+            <w:tcBorders>
+              <w:bottom w:val="double" w:sz="4" w:space="0" w:color="auto"/>
+            </w:tcBorders>
+          </w:tcPr>
+          <w:p>
+            <w:pPr>
+              <w:spacing w:line="360" w:lineRule="auto"/>
+              <w:jc w:val="center"/>
+              <w:cnfStyle w:val="100000000000" w:firstRow="1" w:lastRow="0" w:firstColumn="0" w:lastColumn="0" w:oddVBand="0" w:evenVBand="0" w:oddHBand="0" w:evenHBand="0" w:firstRowFirstColumn="0" w:firstRowLastColumn="0" w:lastRowFirstColumn="0" w:lastRowLastColumn="0"/>
+              <w:rPr>
+                <w:rFonts w:ascii="Times New Roman" w:hAnsi="Times New Roman" w:cs="Times New Roman"/>
+                <w:lang w:val="en-CA"/>
+              </w:rPr>
+            </w:pPr>
+            <w:r>
+              <w:rPr>
+                <w:rFonts w:ascii="Times New Roman" w:hAnsi="Times New Roman" w:cs="Times New Roman"/>
+                <w:lang w:val="en-CA"/>
+              </w:rPr>
+              <w:t>Initial</w:t>
+            </w:r>
+          </w:p>
+        </w:tc>
+        <w:tc>
+          <w:tcPr>
+            <w:tcW w:w="1418" w:type="dxa"/>
+            <w:tcBorders>
+              <w:bottom w:val="double" w:sz="4" w:space="0" w:color="auto"/>
+            </w:tcBorders>
+          </w:tcPr>
+          <w:p>
+            <w:pPr>
+              <w:spacing w:line="360" w:lineRule="auto"/>
+              <w:jc w:val="center"/>
+              <w:cnfStyle w:val="100000000000" w:firstRow="1" w:lastRow="0" w:firstColumn="0" w:lastColumn="0" w:oddVBand="0" w:evenVBand="0" w:oddHBand="0" w:evenHBand="0" w:firstRowFirstColumn="0" w:firstRowLastColumn="0" w:lastRowFirstColumn="0" w:lastRowLastColumn="0"/>
+              <w:rPr>
+                <w:rFonts w:ascii="Times New Roman" w:hAnsi="Times New Roman" w:cs="Times New Roman"/>
+                <w:lang w:val="en-CA"/>
+              </w:rPr>
+            </w:pPr>
+            <w:r>
+              <w:rPr>
+                <w:rFonts w:ascii="Times New Roman" w:hAnsi="Times New Roman" w:cs="Times New Roman"/>
+                <w:lang w:val="en-CA"/>
+              </w:rPr>
+              <w:t>Final</w:t>
+            </w:r>
+          </w:p>
+        </w:tc>
+        <w:tc>
+          <w:tcPr>
+            <w:tcW w:w="1417" w:type="dxa"/>
+            <w:tcBorders>
+              <w:bottom w:val="double" w:sz="4" w:space="0" w:color="auto"/>
+            </w:tcBorders>
+          </w:tcPr>
+          <w:p>
+            <w:pPr>
+              <w:spacing w:line="360" w:lineRule="auto"/>
+              <w:jc w:val="center"/>
+              <w:cnfStyle w:val="100000000000" w:firstRow="1" w:lastRow="0" w:firstColumn="0" w:lastColumn="0" w:oddVBand="0" w:evenVBand="0" w:oddHBand="0" w:evenHBand="0" w:firstRowFirstColumn="0" w:firstRowLastColumn="0" w:lastRowFirstColumn="0" w:lastRowLastColumn="0"/>
+              <w:rPr>
+                <w:rFonts w:ascii="Times New Roman" w:hAnsi="Times New Roman" w:cs="Times New Roman"/>
+                <w:lang w:val="en-CA"/>
+              </w:rPr>
+            </w:pPr>
+            <w:r>
+              <w:rPr>
+                <w:rFonts w:ascii="Times New Roman" w:hAnsi="Times New Roman" w:cs="Times New Roman"/>
+                <w:lang w:val="en-CA"/>
+              </w:rPr>
+              <w:t xml:space="preserve">Removed </w:t>
+            </w:r>
+          </w:p>
+        </w:tc>
+        <w:tc>
+          <w:tcPr>
+            <w:tcW w:w="3538" w:type="dxa"/>
+            <w:tcBorders>
+              <w:bottom w:val="double" w:sz="4" w:space="0" w:color="auto"/>
+            </w:tcBorders>
+          </w:tcPr>
+          <w:p>
+            <w:pPr>
+              <w:spacing w:line="360" w:lineRule="auto"/>
+              <w:jc w:val="center"/>
+              <w:cnfStyle w:val="100000000000" w:firstRow="1" w:lastRow="0" w:firstColumn="0" w:lastColumn="0" w:oddVBand="0" w:evenVBand="0" w:oddHBand="0" w:evenHBand="0" w:firstRowFirstColumn="0" w:firstRowLastColumn="0" w:lastRowFirstColumn="0" w:lastRowLastColumn="0"/>
+              <w:rPr>
+                <w:rFonts w:ascii="Times New Roman" w:hAnsi="Times New Roman" w:cs="Times New Roman"/>
+                <w:lang w:val="en-CA"/>
+              </w:rPr>
+            </w:pPr>
+            <w:r>
+              <w:rPr>
+                <w:rFonts w:ascii="Times New Roman" w:hAnsi="Times New Roman" w:cs="Times New Roman"/>
+                <w:lang w:val="en-CA"/>
+              </w:rPr>
+              <w:t>Reason</w:t>
+            </w:r>
+          </w:p>
+        </w:tc>
+      </w:tr>
+      <w:tr>
+        <w:trPr>
+          <w:cnfStyle w:val="000000100000" w:firstRow="0" w:lastRow="0" w:firstColumn="0" w:lastColumn="0" w:oddVBand="0" w:evenVBand="0" w:oddHBand="1" w:evenHBand="0" w:firstRowFirstColumn="0" w:firstRowLastColumn="0" w:lastRowFirstColumn="0" w:lastRowLastColumn="0"/>
+        </w:trPr>
+        <w:tc>
+          <w:tcPr>
+            <w:cnfStyle w:val="001000000000" w:firstRow="0" w:lastRow="0" w:firstColumn="1" w:lastColumn="0" w:oddVBand="0" w:evenVBand="0" w:oddHBand="0" w:evenHBand="0" w:firstRowFirstColumn="0" w:firstRowLastColumn="0" w:lastRowFirstColumn="0" w:lastRowLastColumn="0"/>
+            <w:tcW w:w="1870" w:type="dxa"/>
+            <w:tcBorders>
+              <w:top w:val="double" w:sz="4" w:space="0" w:color="auto"/>
+            </w:tcBorders>
+          </w:tcPr>
+          <w:p>
+            <w:pPr>
+              <w:spacing w:line="360" w:lineRule="auto"/>
+              <w:jc w:val="center"/>
+              <w:rPr>
+                <w:rFonts w:ascii="Times New Roman" w:hAnsi="Times New Roman" w:cs="Times New Roman"/>
+                <w:b w:val="0"/>
+                <w:lang w:val="en-CA"/>
+              </w:rPr>
+            </w:pPr>
+            <w:r>
+              <w:rPr>
+                <w:rFonts w:ascii="Times New Roman" w:hAnsi="Times New Roman" w:cs="Times New Roman"/>
+                <w:b w:val="0"/>
+                <w:lang w:val="en-CA"/>
+              </w:rPr>
+              <w:t>US cities</w:t>
+            </w:r>
+          </w:p>
+        </w:tc>
+        <w:tc>
+          <w:tcPr>
+            <w:tcW w:w="1107" w:type="dxa"/>
+            <w:tcBorders>
+              <w:top w:val="double" w:sz="4" w:space="0" w:color="auto"/>
+            </w:tcBorders>
+          </w:tcPr>
+          <w:p>
+            <w:pPr>
+              <w:spacing w:line="360" w:lineRule="auto"/>
+              <w:jc w:val="center"/>
+              <w:cnfStyle w:val="000000100000" w:firstRow="0" w:lastRow="0" w:firstColumn="0" w:lastColumn="0" w:oddVBand="0" w:evenVBand="0" w:oddHBand="1" w:evenHBand="0" w:firstRowFirstColumn="0" w:firstRowLastColumn="0" w:lastRowFirstColumn="0" w:lastRowLastColumn="0"/>
+              <w:rPr>
+                <w:rFonts w:ascii="Times New Roman" w:hAnsi="Times New Roman" w:cs="Times New Roman"/>
+                <w:lang w:val="en-CA"/>
+              </w:rPr>
+            </w:pPr>
+            <w:r>
+              <w:rPr>
+                <w:rFonts w:ascii="Times New Roman" w:hAnsi="Times New Roman" w:cs="Times New Roman"/>
+                <w:lang w:val="en-CA"/>
+              </w:rPr>
+              <w:t>25,599</w:t>
+            </w:r>
+          </w:p>
+        </w:tc>
+        <w:tc>
+          <w:tcPr>
+            <w:tcW w:w="1418" w:type="dxa"/>
+            <w:tcBorders>
+              <w:top w:val="double" w:sz="4" w:space="0" w:color="auto"/>
+            </w:tcBorders>
+          </w:tcPr>
+          <w:p>
+            <w:pPr>
+              <w:spacing w:line="360" w:lineRule="auto"/>
+              <w:jc w:val="center"/>
+              <w:cnfStyle w:val="000000100000" w:firstRow="0" w:lastRow="0" w:firstColumn="0" w:lastColumn="0" w:oddVBand="0" w:evenVBand="0" w:oddHBand="1" w:evenHBand="0" w:firstRowFirstColumn="0" w:firstRowLastColumn="0" w:lastRowFirstColumn="0" w:lastRowLastColumn="0"/>
+              <w:rPr>
+                <w:rFonts w:ascii="Times New Roman" w:hAnsi="Times New Roman" w:cs="Times New Roman"/>
+                <w:lang w:val="en-CA"/>
+              </w:rPr>
+            </w:pPr>
+            <w:r>
+              <w:rPr>
+                <w:rFonts w:ascii="Times New Roman" w:hAnsi="Times New Roman" w:cs="Times New Roman"/>
+                <w:lang w:val="en-CA"/>
+              </w:rPr>
+              <w:t>5,869</w:t>
+            </w:r>
+            <w:r>
+              <w:rPr>
+                <w:rFonts w:ascii="Times New Roman" w:hAnsi="Times New Roman" w:cs="Times New Roman"/>
+                <w:lang w:val="en-CA"/>
+              </w:rPr>
+              <w:t xml:space="preserve">   </w:t>
+            </w:r>
+          </w:p>
+        </w:tc>
+        <w:tc>
+          <w:tcPr>
+            <w:tcW w:w="1417" w:type="dxa"/>
+            <w:tcBorders>
+              <w:top w:val="double" w:sz="4" w:space="0" w:color="auto"/>
+            </w:tcBorders>
+          </w:tcPr>
+          <w:p>
+            <w:pPr>
+              <w:spacing w:line="360" w:lineRule="auto"/>
+              <w:jc w:val="center"/>
+              <w:cnfStyle w:val="000000100000" w:firstRow="0" w:lastRow="0" w:firstColumn="0" w:lastColumn="0" w:oddVBand="0" w:evenVBand="0" w:oddHBand="1" w:evenHBand="0" w:firstRowFirstColumn="0" w:firstRowLastColumn="0" w:lastRowFirstColumn="0" w:lastRowLastColumn="0"/>
+              <w:rPr>
+                <w:rFonts w:ascii="Times New Roman" w:hAnsi="Times New Roman" w:cs="Times New Roman"/>
+                <w:lang w:val="en-CA"/>
+              </w:rPr>
+            </w:pPr>
+            <w:r>
+              <w:rPr>
+                <w:rFonts w:ascii="Times New Roman" w:hAnsi="Times New Roman" w:cs="Times New Roman"/>
+                <w:lang w:val="en-CA"/>
+              </w:rPr>
+              <w:t>19,730</w:t>
+            </w:r>
+          </w:p>
+        </w:tc>
+        <w:tc>
+          <w:tcPr>
+            <w:tcW w:w="3538" w:type="dxa"/>
+            <w:tcBorders>
+              <w:top w:val="double" w:sz="4" w:space="0" w:color="auto"/>
+            </w:tcBorders>
+          </w:tcPr>
+          <w:p>
+            <w:pPr>
+              <w:spacing w:line="360" w:lineRule="auto"/>
+              <w:jc w:val="center"/>
+              <w:cnfStyle w:val="000000100000" w:firstRow="0" w:lastRow="0" w:firstColumn="0" w:lastColumn="0" w:oddVBand="0" w:evenVBand="0" w:oddHBand="1" w:evenHBand="0" w:firstRowFirstColumn="0" w:firstRowLastColumn="0" w:lastRowFirstColumn="0" w:lastRowLastColumn="0"/>
+              <w:rPr>
+                <w:rFonts w:ascii="Times New Roman" w:hAnsi="Times New Roman" w:cs="Times New Roman"/>
+                <w:lang w:val="en-CA"/>
+              </w:rPr>
+            </w:pPr>
+            <w:r>
+              <w:rPr>
+                <w:rFonts w:ascii="Times New Roman" w:hAnsi="Times New Roman" w:cs="Times New Roman"/>
+                <w:lang w:val="en-CA"/>
+              </w:rPr>
+              <w:t xml:space="preserve">These locations </w:t>
+            </w:r>
+            <w:r>
+              <w:rPr>
+                <w:rFonts w:ascii="Times New Roman" w:hAnsi="Times New Roman" w:cs="Times New Roman"/>
+                <w:lang w:val="en-CA"/>
+              </w:rPr>
+              <w:t>were</w:t>
+            </w:r>
+            <w:r>
+              <w:rPr>
+                <w:rFonts w:ascii="Times New Roman" w:hAnsi="Times New Roman" w:cs="Times New Roman"/>
+                <w:lang w:val="en-CA"/>
+              </w:rPr>
+              <w:t xml:space="preserve"> not in the identified US cities</w:t>
+            </w:r>
+          </w:p>
+        </w:tc>
+      </w:tr>
+      <w:tr>
+        <w:tc>
+          <w:tcPr>
+            <w:cnfStyle w:val="001000000000" w:firstRow="0" w:lastRow="0" w:firstColumn="1" w:lastColumn="0" w:oddVBand="0" w:evenVBand="0" w:oddHBand="0" w:evenHBand="0" w:firstRowFirstColumn="0" w:firstRowLastColumn="0" w:lastRowFirstColumn="0" w:lastRowLastColumn="0"/>
+            <w:tcW w:w="1870" w:type="dxa"/>
+          </w:tcPr>
+          <w:p>
+            <w:pPr>
+              <w:spacing w:line="360" w:lineRule="auto"/>
+              <w:jc w:val="center"/>
+              <w:rPr>
+                <w:rFonts w:ascii="Times New Roman" w:hAnsi="Times New Roman" w:cs="Times New Roman"/>
+                <w:b w:val="0"/>
+                <w:lang w:val="en-CA"/>
+              </w:rPr>
+            </w:pPr>
+            <w:r>
+              <w:rPr>
+                <w:rFonts w:ascii="Times New Roman" w:hAnsi="Times New Roman" w:cs="Times New Roman"/>
+                <w:b w:val="0"/>
+                <w:lang w:val="en-CA"/>
+              </w:rPr>
+              <w:t>Nearby venues</w:t>
+            </w:r>
+          </w:p>
+        </w:tc>
+        <w:tc>
+          <w:tcPr>
+            <w:tcW w:w="1107" w:type="dxa"/>
+          </w:tcPr>
+          <w:p>
+            <w:pPr>
+              <w:spacing w:line="360" w:lineRule="auto"/>
+              <w:jc w:val="center"/>
+              <w:cnfStyle w:val="000000000000" w:firstRow="0" w:lastRow="0" w:firstColumn="0" w:lastColumn="0" w:oddVBand="0" w:evenVBand="0" w:oddHBand="0" w:evenHBand="0" w:firstRowFirstColumn="0" w:firstRowLastColumn="0" w:lastRowFirstColumn="0" w:lastRowLastColumn="0"/>
+              <w:rPr>
+                <w:rFonts w:ascii="Times New Roman" w:hAnsi="Times New Roman" w:cs="Times New Roman"/>
+                <w:lang w:val="en-CA"/>
+              </w:rPr>
+            </w:pPr>
+            <w:r>
+              <w:rPr>
+                <w:rFonts w:ascii="Times New Roman" w:hAnsi="Times New Roman" w:cs="Times New Roman"/>
+                <w:lang w:val="en-CA"/>
+              </w:rPr>
+              <w:t>5,869</w:t>
+            </w:r>
+            <w:r>
+              <w:rPr>
+                <w:rFonts w:ascii="Times New Roman" w:hAnsi="Times New Roman" w:cs="Times New Roman"/>
+                <w:lang w:val="en-CA"/>
+              </w:rPr>
+              <w:br/>
+            </w:r>
+          </w:p>
+        </w:tc>
+        <w:tc>
+          <w:tcPr>
+            <w:tcW w:w="1418" w:type="dxa"/>
+          </w:tcPr>
+          <w:p>
+            <w:pPr>
+              <w:spacing w:line="360" w:lineRule="auto"/>
+              <w:jc w:val="center"/>
+              <w:cnfStyle w:val="000000000000" w:firstRow="0" w:lastRow="0" w:firstColumn="0" w:lastColumn="0" w:oddVBand="0" w:evenVBand="0" w:oddHBand="0" w:evenHBand="0" w:firstRowFirstColumn="0" w:firstRowLastColumn="0" w:lastRowFirstColumn="0" w:lastRowLastColumn="0"/>
+              <w:rPr>
+                <w:rFonts w:ascii="Times New Roman" w:hAnsi="Times New Roman" w:cs="Times New Roman"/>
+                <w:lang w:val="en-CA"/>
+              </w:rPr>
+            </w:pPr>
+            <w:r>
+              <w:rPr>
+                <w:rFonts w:ascii="Times New Roman" w:hAnsi="Times New Roman" w:cs="Times New Roman"/>
+                <w:lang w:val="en-CA"/>
+              </w:rPr>
+              <w:t>5,866</w:t>
+            </w:r>
+          </w:p>
+        </w:tc>
+        <w:tc>
+          <w:tcPr>
+            <w:tcW w:w="1417" w:type="dxa"/>
+          </w:tcPr>
+          <w:p>
+            <w:pPr>
+              <w:spacing w:line="360" w:lineRule="auto"/>
+              <w:jc w:val="center"/>
+              <w:cnfStyle w:val="000000000000" w:firstRow="0" w:lastRow="0" w:firstColumn="0" w:lastColumn="0" w:oddVBand="0" w:evenVBand="0" w:oddHBand="0" w:evenHBand="0" w:firstRowFirstColumn="0" w:firstRowLastColumn="0" w:lastRowFirstColumn="0" w:lastRowLastColumn="0"/>
+              <w:rPr>
+                <w:rFonts w:ascii="Times New Roman" w:hAnsi="Times New Roman" w:cs="Times New Roman"/>
+                <w:lang w:val="en-CA"/>
+              </w:rPr>
+            </w:pPr>
+            <w:r>
+              <w:rPr>
+                <w:rFonts w:ascii="Times New Roman" w:hAnsi="Times New Roman" w:cs="Times New Roman"/>
+                <w:lang w:val="en-CA"/>
+              </w:rPr>
+              <w:t>3</w:t>
+            </w:r>
+          </w:p>
+        </w:tc>
+        <w:tc>
+          <w:tcPr>
+            <w:tcW w:w="3538" w:type="dxa"/>
+          </w:tcPr>
+          <w:p>
+            <w:pPr>
+              <w:spacing w:line="360" w:lineRule="auto"/>
+              <w:jc w:val="center"/>
+              <w:cnfStyle w:val="000000000000" w:firstRow="0" w:lastRow="0" w:firstColumn="0" w:lastColumn="0" w:oddVBand="0" w:evenVBand="0" w:oddHBand="0" w:evenHBand="0" w:firstRowFirstColumn="0" w:firstRowLastColumn="0" w:lastRowFirstColumn="0" w:lastRowLastColumn="0"/>
+              <w:rPr>
+                <w:rFonts w:ascii="Times New Roman" w:hAnsi="Times New Roman" w:cs="Times New Roman"/>
+                <w:lang w:val="en-CA"/>
+              </w:rPr>
+            </w:pPr>
+            <w:r>
+              <w:rPr>
+                <w:rFonts w:ascii="Times New Roman" w:hAnsi="Times New Roman" w:cs="Times New Roman"/>
+                <w:lang w:val="en-CA"/>
+              </w:rPr>
+              <w:t>These locations did not have nearby venues</w:t>
+            </w:r>
+            <w:r>
+              <w:rPr>
+                <w:rFonts w:ascii="Times New Roman" w:hAnsi="Times New Roman" w:cs="Times New Roman"/>
+                <w:lang w:val="en-CA"/>
+              </w:rPr>
+              <w:t xml:space="preserve"> in Foursquare</w:t>
+            </w:r>
+          </w:p>
+        </w:tc>
+      </w:tr>
+      <w:tr>
+        <w:trPr>
+          <w:cnfStyle w:val="000000100000" w:firstRow="0" w:lastRow="0" w:firstColumn="0" w:lastColumn="0" w:oddVBand="0" w:evenVBand="0" w:oddHBand="1" w:evenHBand="0" w:firstRowFirstColumn="0" w:firstRowLastColumn="0" w:lastRowFirstColumn="0" w:lastRowLastColumn="0"/>
+        </w:trPr>
+        <w:tc>
+          <w:tcPr>
+            <w:cnfStyle w:val="001000000000" w:firstRow="0" w:lastRow="0" w:firstColumn="1" w:lastColumn="0" w:oddVBand="0" w:evenVBand="0" w:oddHBand="0" w:evenHBand="0" w:firstRowFirstColumn="0" w:firstRowLastColumn="0" w:lastRowFirstColumn="0" w:lastRowLastColumn="0"/>
+            <w:tcW w:w="1870" w:type="dxa"/>
+          </w:tcPr>
+          <w:p>
+            <w:pPr>
+              <w:spacing w:line="360" w:lineRule="auto"/>
+              <w:jc w:val="center"/>
+              <w:rPr>
+                <w:rFonts w:ascii="Times New Roman" w:hAnsi="Times New Roman" w:cs="Times New Roman"/>
+                <w:b w:val="0"/>
+                <w:lang w:val="en-CA"/>
+              </w:rPr>
+            </w:pPr>
+            <w:r>
+              <w:rPr>
+                <w:rFonts w:ascii="Times New Roman" w:hAnsi="Times New Roman" w:cs="Times New Roman"/>
+                <w:b w:val="0"/>
+                <w:lang w:val="en-CA"/>
+              </w:rPr>
+              <w:t>Foursquare ID</w:t>
+            </w:r>
+          </w:p>
+        </w:tc>
+        <w:tc>
+          <w:tcPr>
+            <w:tcW w:w="1107" w:type="dxa"/>
+          </w:tcPr>
+          <w:p>
+            <w:pPr>
+              <w:spacing w:line="360" w:lineRule="auto"/>
+              <w:jc w:val="center"/>
+              <w:cnfStyle w:val="000000100000" w:firstRow="0" w:lastRow="0" w:firstColumn="0" w:lastColumn="0" w:oddVBand="0" w:evenVBand="0" w:oddHBand="1" w:evenHBand="0" w:firstRowFirstColumn="0" w:firstRowLastColumn="0" w:lastRowFirstColumn="0" w:lastRowLastColumn="0"/>
+              <w:rPr>
+                <w:rFonts w:ascii="Times New Roman" w:hAnsi="Times New Roman" w:cs="Times New Roman"/>
+                <w:lang w:val="en-CA"/>
+              </w:rPr>
+            </w:pPr>
+            <w:r>
+              <w:rPr>
+                <w:rFonts w:ascii="Times New Roman" w:hAnsi="Times New Roman" w:cs="Times New Roman"/>
+                <w:lang w:val="en-CA"/>
+              </w:rPr>
+              <w:t>5,866</w:t>
+            </w:r>
+          </w:p>
+        </w:tc>
+        <w:tc>
+          <w:tcPr>
+            <w:tcW w:w="1418" w:type="dxa"/>
+          </w:tcPr>
+          <w:p>
+            <w:pPr>
+              <w:spacing w:line="360" w:lineRule="auto"/>
+              <w:jc w:val="center"/>
+              <w:cnfStyle w:val="000000100000" w:firstRow="0" w:lastRow="0" w:firstColumn="0" w:lastColumn="0" w:oddVBand="0" w:evenVBand="0" w:oddHBand="1" w:evenHBand="0" w:firstRowFirstColumn="0" w:firstRowLastColumn="0" w:lastRowFirstColumn="0" w:lastRowLastColumn="0"/>
+              <w:rPr>
+                <w:rFonts w:ascii="Times New Roman" w:hAnsi="Times New Roman" w:cs="Times New Roman"/>
+                <w:lang w:val="en-CA"/>
+              </w:rPr>
+            </w:pPr>
+            <w:r>
+              <w:rPr>
+                <w:rFonts w:ascii="Times New Roman" w:hAnsi="Times New Roman" w:cs="Times New Roman"/>
+                <w:lang w:val="en-CA"/>
+              </w:rPr>
+              <w:t>3,</w:t>
+            </w:r>
+            <w:r>
+              <w:rPr>
+                <w:rFonts w:ascii="Times New Roman" w:hAnsi="Times New Roman" w:cs="Times New Roman"/>
+                <w:lang w:val="en-CA"/>
+              </w:rPr>
+              <w:t>807</w:t>
+            </w:r>
+          </w:p>
+        </w:tc>
+        <w:tc>
+          <w:tcPr>
+            <w:tcW w:w="1417" w:type="dxa"/>
+          </w:tcPr>
+          <w:p>
+            <w:pPr>
+              <w:spacing w:line="360" w:lineRule="auto"/>
+              <w:jc w:val="center"/>
+              <w:cnfStyle w:val="000000100000" w:firstRow="0" w:lastRow="0" w:firstColumn="0" w:lastColumn="0" w:oddVBand="0" w:evenVBand="0" w:oddHBand="1" w:evenHBand="0" w:firstRowFirstColumn="0" w:firstRowLastColumn="0" w:lastRowFirstColumn="0" w:lastRowLastColumn="0"/>
+              <w:rPr>
+                <w:rFonts w:ascii="Times New Roman" w:hAnsi="Times New Roman" w:cs="Times New Roman"/>
+                <w:lang w:val="en-CA"/>
+              </w:rPr>
+            </w:pPr>
+            <w:r>
+              <w:rPr>
+                <w:rFonts w:ascii="Times New Roman" w:hAnsi="Times New Roman" w:cs="Times New Roman"/>
+                <w:lang w:val="en-CA"/>
+              </w:rPr>
+              <w:t>2</w:t>
+            </w:r>
+          </w:p>
+          <w:p>
+            <w:pPr>
+              <w:spacing w:line="360" w:lineRule="auto"/>
+              <w:jc w:val="center"/>
+              <w:cnfStyle w:val="000000100000" w:firstRow="0" w:lastRow="0" w:firstColumn="0" w:lastColumn="0" w:oddVBand="0" w:evenVBand="0" w:oddHBand="1" w:evenHBand="0" w:firstRowFirstColumn="0" w:firstRowLastColumn="0" w:lastRowFirstColumn="0" w:lastRowLastColumn="0"/>
+              <w:rPr>
+                <w:rFonts w:ascii="Times New Roman" w:hAnsi="Times New Roman" w:cs="Times New Roman"/>
+                <w:lang w:val="en-CA"/>
+              </w:rPr>
+            </w:pPr>
+            <w:r>
+              <w:rPr>
+                <w:rFonts w:ascii="Times New Roman" w:hAnsi="Times New Roman" w:cs="Times New Roman"/>
+                <w:lang w:val="en-CA"/>
+              </w:rPr>
+              <w:t>2,019</w:t>
+            </w:r>
+          </w:p>
+        </w:tc>
+        <w:tc>
+          <w:tcPr>
+            <w:tcW w:w="3538" w:type="dxa"/>
+          </w:tcPr>
+          <w:p>
+            <w:pPr>
+              <w:spacing w:line="360" w:lineRule="auto"/>
+              <w:jc w:val="center"/>
+              <w:cnfStyle w:val="000000100000" w:firstRow="0" w:lastRow="0" w:firstColumn="0" w:lastColumn="0" w:oddVBand="0" w:evenVBand="0" w:oddHBand="1" w:evenHBand="0" w:firstRowFirstColumn="0" w:firstRowLastColumn="0" w:lastRowFirstColumn="0" w:lastRowLastColumn="0"/>
+              <w:rPr>
+                <w:rFonts w:ascii="Times New Roman" w:hAnsi="Times New Roman" w:cs="Times New Roman"/>
+                <w:lang w:val="en-CA"/>
+              </w:rPr>
+            </w:pPr>
+            <w:r>
+              <w:rPr>
+                <w:rFonts w:ascii="Times New Roman" w:hAnsi="Times New Roman" w:cs="Times New Roman"/>
+                <w:lang w:val="en-CA"/>
+              </w:rPr>
+              <w:t>Request errors</w:t>
+            </w:r>
+          </w:p>
+          <w:p>
+            <w:pPr>
+              <w:spacing w:line="360" w:lineRule="auto"/>
+              <w:jc w:val="center"/>
+              <w:cnfStyle w:val="000000100000" w:firstRow="0" w:lastRow="0" w:firstColumn="0" w:lastColumn="0" w:oddVBand="0" w:evenVBand="0" w:oddHBand="1" w:evenHBand="0" w:firstRowFirstColumn="0" w:firstRowLastColumn="0" w:lastRowFirstColumn="0" w:lastRowLastColumn="0"/>
+              <w:rPr>
+                <w:rFonts w:ascii="Times New Roman" w:hAnsi="Times New Roman" w:cs="Times New Roman"/>
+                <w:lang w:val="en-CA"/>
+              </w:rPr>
+            </w:pPr>
+            <w:r>
+              <w:rPr>
+                <w:rFonts w:ascii="Times New Roman" w:hAnsi="Times New Roman" w:cs="Times New Roman"/>
+                <w:lang w:val="en-CA"/>
+              </w:rPr>
+              <w:t>Starbucks not in Foursquare</w:t>
+            </w:r>
+          </w:p>
+        </w:tc>
+      </w:tr>
+      <w:tr>
+        <w:tc>
+          <w:tcPr>
+            <w:cnfStyle w:val="001000000000" w:firstRow="0" w:lastRow="0" w:firstColumn="1" w:lastColumn="0" w:oddVBand="0" w:evenVBand="0" w:oddHBand="0" w:evenHBand="0" w:firstRowFirstColumn="0" w:firstRowLastColumn="0" w:lastRowFirstColumn="0" w:lastRowLastColumn="0"/>
+            <w:tcW w:w="1870" w:type="dxa"/>
+          </w:tcPr>
+          <w:p>
+            <w:pPr>
+              <w:spacing w:line="360" w:lineRule="auto"/>
+              <w:jc w:val="center"/>
+              <w:rPr>
+                <w:rFonts w:ascii="Times New Roman" w:hAnsi="Times New Roman" w:cs="Times New Roman"/>
+                <w:b w:val="0"/>
+                <w:lang w:val="en-CA"/>
+              </w:rPr>
+            </w:pPr>
+            <w:r>
+              <w:rPr>
+                <w:rFonts w:ascii="Times New Roman" w:hAnsi="Times New Roman" w:cs="Times New Roman"/>
+                <w:b w:val="0"/>
+                <w:lang w:val="en-CA"/>
+              </w:rPr>
+              <w:t>Daily call quota</w:t>
+            </w:r>
+          </w:p>
+        </w:tc>
+        <w:tc>
+          <w:tcPr>
+            <w:tcW w:w="1107" w:type="dxa"/>
+          </w:tcPr>
+          <w:p>
+            <w:pPr>
+              <w:spacing w:line="360" w:lineRule="auto"/>
+              <w:jc w:val="center"/>
+              <w:cnfStyle w:val="000000000000" w:firstRow="0" w:lastRow="0" w:firstColumn="0" w:lastColumn="0" w:oddVBand="0" w:evenVBand="0" w:oddHBand="0" w:evenHBand="0" w:firstRowFirstColumn="0" w:firstRowLastColumn="0" w:lastRowFirstColumn="0" w:lastRowLastColumn="0"/>
+              <w:rPr>
+                <w:rFonts w:ascii="Times New Roman" w:hAnsi="Times New Roman" w:cs="Times New Roman"/>
+                <w:lang w:val="en-CA"/>
+              </w:rPr>
+            </w:pPr>
+            <w:r>
+              <w:rPr>
+                <w:rFonts w:ascii="Times New Roman" w:hAnsi="Times New Roman" w:cs="Times New Roman"/>
+                <w:lang w:val="en-CA"/>
+              </w:rPr>
+              <w:t>3,</w:t>
+            </w:r>
+            <w:r>
+              <w:rPr>
+                <w:rFonts w:ascii="Times New Roman" w:hAnsi="Times New Roman" w:cs="Times New Roman"/>
+                <w:lang w:val="en-CA"/>
+              </w:rPr>
+              <w:t>807</w:t>
+            </w:r>
+          </w:p>
+        </w:tc>
+        <w:tc>
+          <w:tcPr>
+            <w:tcW w:w="1418" w:type="dxa"/>
+          </w:tcPr>
+          <w:p>
+            <w:pPr>
+              <w:spacing w:line="360" w:lineRule="auto"/>
+              <w:jc w:val="center"/>
+              <w:cnfStyle w:val="000000000000" w:firstRow="0" w:lastRow="0" w:firstColumn="0" w:lastColumn="0" w:oddVBand="0" w:evenVBand="0" w:oddHBand="0" w:evenHBand="0" w:firstRowFirstColumn="0" w:firstRowLastColumn="0" w:lastRowFirstColumn="0" w:lastRowLastColumn="0"/>
+              <w:rPr>
+                <w:rFonts w:ascii="Times New Roman" w:hAnsi="Times New Roman" w:cs="Times New Roman"/>
+                <w:lang w:val="en-CA"/>
+              </w:rPr>
+            </w:pPr>
+            <w:r>
+              <w:rPr>
+                <w:rFonts w:ascii="Times New Roman" w:hAnsi="Times New Roman" w:cs="Times New Roman"/>
+                <w:lang w:val="en-CA"/>
+              </w:rPr>
+              <w:t>500</w:t>
+            </w:r>
+          </w:p>
+        </w:tc>
+        <w:tc>
+          <w:tcPr>
+            <w:tcW w:w="1417" w:type="dxa"/>
+          </w:tcPr>
+          <w:p>
+            <w:pPr>
+              <w:spacing w:line="360" w:lineRule="auto"/>
+              <w:jc w:val="center"/>
+              <w:cnfStyle w:val="000000000000" w:firstRow="0" w:lastRow="0" w:firstColumn="0" w:lastColumn="0" w:oddVBand="0" w:evenVBand="0" w:oddHBand="0" w:evenHBand="0" w:firstRowFirstColumn="0" w:firstRowLastColumn="0" w:lastRowFirstColumn="0" w:lastRowLastColumn="0"/>
+              <w:rPr>
+                <w:rFonts w:ascii="Times New Roman" w:hAnsi="Times New Roman" w:cs="Times New Roman"/>
+                <w:lang w:val="en-CA"/>
+              </w:rPr>
+            </w:pPr>
+            <w:r>
+              <w:rPr>
+                <w:rFonts w:ascii="Times New Roman" w:hAnsi="Times New Roman" w:cs="Times New Roman"/>
+                <w:lang w:val="en-CA"/>
+              </w:rPr>
+              <w:t>3,307</w:t>
+            </w:r>
+          </w:p>
+        </w:tc>
+        <w:tc>
+          <w:tcPr>
+            <w:tcW w:w="3538" w:type="dxa"/>
+          </w:tcPr>
+          <w:p>
+            <w:pPr>
+              <w:spacing w:line="360" w:lineRule="auto"/>
+              <w:jc w:val="center"/>
+              <w:cnfStyle w:val="000000000000" w:firstRow="0" w:lastRow="0" w:firstColumn="0" w:lastColumn="0" w:oddVBand="0" w:evenVBand="0" w:oddHBand="0" w:evenHBand="0" w:firstRowFirstColumn="0" w:firstRowLastColumn="0" w:lastRowFirstColumn="0" w:lastRowLastColumn="0"/>
+              <w:rPr>
+                <w:rFonts w:ascii="Times New Roman" w:hAnsi="Times New Roman" w:cs="Times New Roman"/>
+                <w:lang w:val="en-CA"/>
+              </w:rPr>
+            </w:pPr>
+            <w:r>
+              <w:rPr>
+                <w:rFonts w:ascii="Times New Roman" w:hAnsi="Times New Roman" w:cs="Times New Roman"/>
+                <w:lang w:val="en-CA"/>
+              </w:rPr>
+              <w:t xml:space="preserve">API daily call quota </w:t>
+            </w:r>
+            <w:r>
+              <w:rPr>
+                <w:rFonts w:ascii="Times New Roman" w:hAnsi="Times New Roman" w:cs="Times New Roman"/>
+                <w:lang w:val="en-CA"/>
+              </w:rPr>
+              <w:t>of 500 premium calls</w:t>
+            </w:r>
+          </w:p>
+        </w:tc>
+      </w:tr>
+      <w:tr>
+        <w:trPr>
+          <w:cnfStyle w:val="000000100000" w:firstRow="0" w:lastRow="0" w:firstColumn="0" w:lastColumn="0" w:oddVBand="0" w:evenVBand="0" w:oddHBand="1" w:evenHBand="0" w:firstRowFirstColumn="0" w:firstRowLastColumn="0" w:lastRowFirstColumn="0" w:lastRowLastColumn="0"/>
+        </w:trPr>
+        <w:tc>
+          <w:tcPr>
+            <w:cnfStyle w:val="001000000000" w:firstRow="0" w:lastRow="0" w:firstColumn="1" w:lastColumn="0" w:oddVBand="0" w:evenVBand="0" w:oddHBand="0" w:evenHBand="0" w:firstRowFirstColumn="0" w:firstRowLastColumn="0" w:lastRowFirstColumn="0" w:lastRowLastColumn="0"/>
+            <w:tcW w:w="1870" w:type="dxa"/>
+          </w:tcPr>
+          <w:p>
+            <w:pPr>
+              <w:spacing w:line="360" w:lineRule="auto"/>
+              <w:jc w:val="center"/>
+              <w:rPr>
+                <w:rFonts w:ascii="Times New Roman" w:hAnsi="Times New Roman" w:cs="Times New Roman"/>
+                <w:b w:val="0"/>
+                <w:lang w:val="en-CA"/>
+              </w:rPr>
+            </w:pPr>
+            <w:r>
+              <w:rPr>
+                <w:rFonts w:ascii="Times New Roman" w:hAnsi="Times New Roman" w:cs="Times New Roman"/>
+                <w:b w:val="0"/>
+                <w:lang w:val="en-CA"/>
+              </w:rPr>
+              <w:t>Ratings</w:t>
+            </w:r>
+          </w:p>
+        </w:tc>
+        <w:tc>
+          <w:tcPr>
+            <w:tcW w:w="1107" w:type="dxa"/>
+          </w:tcPr>
+          <w:p>
+            <w:pPr>
+              <w:spacing w:line="360" w:lineRule="auto"/>
+              <w:jc w:val="center"/>
+              <w:cnfStyle w:val="000000100000" w:firstRow="0" w:lastRow="0" w:firstColumn="0" w:lastColumn="0" w:oddVBand="0" w:evenVBand="0" w:oddHBand="1" w:evenHBand="0" w:firstRowFirstColumn="0" w:firstRowLastColumn="0" w:lastRowFirstColumn="0" w:lastRowLastColumn="0"/>
+              <w:rPr>
+                <w:rFonts w:ascii="Times New Roman" w:hAnsi="Times New Roman" w:cs="Times New Roman"/>
+                <w:lang w:val="en-CA"/>
+              </w:rPr>
+            </w:pPr>
+            <w:r>
+              <w:rPr>
+                <w:rFonts w:ascii="Times New Roman" w:hAnsi="Times New Roman" w:cs="Times New Roman"/>
+                <w:lang w:val="en-CA"/>
+              </w:rPr>
+              <w:t>500</w:t>
+            </w:r>
+          </w:p>
+        </w:tc>
+        <w:tc>
+          <w:tcPr>
+            <w:tcW w:w="1418" w:type="dxa"/>
+          </w:tcPr>
+          <w:p>
+            <w:pPr>
+              <w:spacing w:line="360" w:lineRule="auto"/>
+              <w:jc w:val="center"/>
+              <w:cnfStyle w:val="000000100000" w:firstRow="0" w:lastRow="0" w:firstColumn="0" w:lastColumn="0" w:oddVBand="0" w:evenVBand="0" w:oddHBand="1" w:evenHBand="0" w:firstRowFirstColumn="0" w:firstRowLastColumn="0" w:lastRowFirstColumn="0" w:lastRowLastColumn="0"/>
+              <w:rPr>
+                <w:rFonts w:ascii="Times New Roman" w:hAnsi="Times New Roman" w:cs="Times New Roman"/>
+                <w:lang w:val="en-CA"/>
+              </w:rPr>
+            </w:pPr>
+            <w:r>
+              <w:rPr>
+                <w:rFonts w:ascii="Times New Roman" w:hAnsi="Times New Roman" w:cs="Times New Roman"/>
+                <w:lang w:val="en-CA"/>
+              </w:rPr>
+              <w:t>384</w:t>
+            </w:r>
+          </w:p>
+        </w:tc>
+        <w:tc>
+          <w:tcPr>
+            <w:tcW w:w="1417" w:type="dxa"/>
+          </w:tcPr>
+          <w:p>
+            <w:pPr>
+              <w:spacing w:line="360" w:lineRule="auto"/>
+              <w:jc w:val="center"/>
+              <w:cnfStyle w:val="000000100000" w:firstRow="0" w:lastRow="0" w:firstColumn="0" w:lastColumn="0" w:oddVBand="0" w:evenVBand="0" w:oddHBand="1" w:evenHBand="0" w:firstRowFirstColumn="0" w:firstRowLastColumn="0" w:lastRowFirstColumn="0" w:lastRowLastColumn="0"/>
+              <w:rPr>
+                <w:rFonts w:ascii="Times New Roman" w:hAnsi="Times New Roman" w:cs="Times New Roman"/>
+                <w:lang w:val="en-CA"/>
+              </w:rPr>
+            </w:pPr>
+            <w:r>
+              <w:rPr>
+                <w:rFonts w:ascii="Times New Roman" w:hAnsi="Times New Roman" w:cs="Times New Roman"/>
+                <w:lang w:val="en-CA"/>
+              </w:rPr>
+              <w:t>2</w:t>
+            </w:r>
+          </w:p>
+          <w:p>
+            <w:pPr>
+              <w:spacing w:line="360" w:lineRule="auto"/>
+              <w:jc w:val="center"/>
+              <w:cnfStyle w:val="000000100000" w:firstRow="0" w:lastRow="0" w:firstColumn="0" w:lastColumn="0" w:oddVBand="0" w:evenVBand="0" w:oddHBand="1" w:evenHBand="0" w:firstRowFirstColumn="0" w:firstRowLastColumn="0" w:lastRowFirstColumn="0" w:lastRowLastColumn="0"/>
+              <w:rPr>
+                <w:rFonts w:ascii="Times New Roman" w:hAnsi="Times New Roman" w:cs="Times New Roman"/>
+                <w:lang w:val="en-CA"/>
+              </w:rPr>
+            </w:pPr>
+            <w:r>
+              <w:rPr>
+                <w:rFonts w:ascii="Times New Roman" w:hAnsi="Times New Roman" w:cs="Times New Roman"/>
+                <w:lang w:val="en-CA"/>
+              </w:rPr>
+              <w:t>114</w:t>
+            </w:r>
+          </w:p>
+        </w:tc>
+        <w:tc>
+          <w:tcPr>
+            <w:tcW w:w="3538" w:type="dxa"/>
+          </w:tcPr>
+          <w:p>
+            <w:pPr>
+              <w:spacing w:line="360" w:lineRule="auto"/>
+              <w:jc w:val="center"/>
+              <w:cnfStyle w:val="000000100000" w:firstRow="0" w:lastRow="0" w:firstColumn="0" w:lastColumn="0" w:oddVBand="0" w:evenVBand="0" w:oddHBand="1" w:evenHBand="0" w:firstRowFirstColumn="0" w:firstRowLastColumn="0" w:lastRowFirstColumn="0" w:lastRowLastColumn="0"/>
+              <w:rPr>
+                <w:rFonts w:ascii="Times New Roman" w:hAnsi="Times New Roman" w:cs="Times New Roman"/>
+                <w:lang w:val="en-CA"/>
+              </w:rPr>
+            </w:pPr>
+            <w:r>
+              <w:rPr>
+                <w:rFonts w:ascii="Times New Roman" w:hAnsi="Times New Roman" w:cs="Times New Roman"/>
+                <w:lang w:val="en-CA"/>
+              </w:rPr>
+              <w:t>Rating not found</w:t>
+            </w:r>
+          </w:p>
+          <w:p>
+            <w:pPr>
+              <w:spacing w:line="360" w:lineRule="auto"/>
+              <w:jc w:val="center"/>
+              <w:cnfStyle w:val="000000100000" w:firstRow="0" w:lastRow="0" w:firstColumn="0" w:lastColumn="0" w:oddVBand="0" w:evenVBand="0" w:oddHBand="1" w:evenHBand="0" w:firstRowFirstColumn="0" w:firstRowLastColumn="0" w:lastRowFirstColumn="0" w:lastRowLastColumn="0"/>
+              <w:rPr>
+                <w:rFonts w:ascii="Times New Roman" w:hAnsi="Times New Roman" w:cs="Times New Roman"/>
+                <w:lang w:val="en-CA"/>
+              </w:rPr>
+            </w:pPr>
+            <w:r>
+              <w:rPr>
+                <w:rFonts w:ascii="Times New Roman" w:hAnsi="Times New Roman" w:cs="Times New Roman"/>
+                <w:lang w:val="en-CA"/>
+              </w:rPr>
+              <w:t>Less than 10 ratings</w:t>
+            </w:r>
+          </w:p>
+        </w:tc>
+      </w:tr>
+    </w:tbl>
+    <w:p>
+      <w:pPr>
+        <w:spacing w:line="360" w:lineRule="auto"/>
+        <w:jc w:val="center"/>
+        <w:rPr>
+          <w:rFonts w:ascii="Times New Roman" w:hAnsi="Times New Roman" w:cs="Times New Roman"/>
+          <w:lang w:val="en-CA"/>
+        </w:rPr>
+      </w:pPr>
+    </w:p>
+    <w:p>
+      <w:pPr>
+        <w:spacing w:line="360" w:lineRule="auto"/>
+        <w:jc w:val="center"/>
+        <w:rPr>
+          <w:rFonts w:ascii="Times New Roman" w:hAnsi="Times New Roman" w:cs="Times New Roman"/>
+          <w:lang w:val="en-CA"/>
+        </w:rPr>
+      </w:pPr>
+    </w:p>
+    <w:p>
+      <w:pPr>
+        <w:spacing w:line="360" w:lineRule="auto"/>
+        <w:jc w:val="center"/>
+        <w:rPr>
+          <w:rFonts w:ascii="Times New Roman" w:hAnsi="Times New Roman" w:cs="Times New Roman"/>
+          <w:lang w:val="en-CA"/>
+        </w:rPr>
+      </w:pPr>
+      <w:r>
+        <w:rPr>
+          <w:rFonts w:ascii="Times New Roman" w:hAnsi="Times New Roman" w:cs="Times New Roman"/>
+          <w:lang w:val="en-CA"/>
+        </w:rPr>
+        <w:t>Figure 1. Locations of the retained Starbucks</w:t>
+      </w:r>
+    </w:p>
+    <w:p>
+      <w:pPr>
+        <w:spacing w:line="360" w:lineRule="auto"/>
+        <w:jc w:val="center"/>
+        <w:rPr>
+          <w:rFonts w:ascii="Times New Roman" w:hAnsi="Times New Roman" w:cs="Times New Roman"/>
+          <w:lang w:val="en-CA"/>
+        </w:rPr>
+      </w:pPr>
+      <w:r>
+        <w:rPr>
+          <w:rFonts w:ascii="Times New Roman" w:hAnsi="Times New Roman" w:cs="Times New Roman"/>
+          <w:noProof/>
+          <w:lang w:val="en-CA" w:eastAsia="en-CA"/>
+        </w:rPr>
+        <w:drawing>
+          <wp:inline distT="0" distB="0" distL="0" distR="0" wp14:anchorId="68835CB5" wp14:editId="4B940CEA">
+            <wp:extent cx="5943600" cy="3567770"/>
+            <wp:effectExtent l="0" t="0" r="0" b="0"/>
+            <wp:docPr id="2" name="Picture 2" descr="C:\Users\araymond\Downloads\Retained_Locations.jpg"/>
+            <wp:cNvGraphicFramePr>
+              <a:graphicFrameLocks xmlns:a="http://schemas.openxmlformats.org/drawingml/2006/main" noChangeAspect="1"/>
+            </wp:cNvGraphicFramePr>
+            <a:graphic xmlns:a="http://schemas.openxmlformats.org/drawingml/2006/main">
+              <a:graphicData uri="http://schemas.openxmlformats.org/drawingml/2006/picture">
+                <pic:pic xmlns:pic="http://schemas.openxmlformats.org/drawingml/2006/picture">
+                  <pic:nvPicPr>
+                    <pic:cNvPr id="0" name="Picture 1" descr="C:\Users\araymond\Downloads\Retained_Locations.jpg"/>
+                    <pic:cNvPicPr>
+                      <a:picLocks noChangeAspect="1" noChangeArrowheads="1"/>
+                    </pic:cNvPicPr>
+                  </pic:nvPicPr>
+                  <pic:blipFill>
+                    <a:blip r:embed="rId11">
+                      <a:extLst>
+                        <a:ext uri="{28A0092B-C50C-407E-A947-70E740481C1C}">
+                          <a14:useLocalDpi xmlns:a14="http://schemas.microsoft.com/office/drawing/2010/main" val="0"/>
+                        </a:ext>
+                      </a:extLst>
+                    </a:blip>
+                    <a:srcRect/>
+                    <a:stretch>
+                      <a:fillRect/>
+                    </a:stretch>
+                  </pic:blipFill>
+                  <pic:spPr bwMode="auto">
+                    <a:xfrm>
+                      <a:off x="0" y="0"/>
+                      <a:ext cx="5943600" cy="3567770"/>
+                    </a:xfrm>
+                    <a:prstGeom prst="rect">
+                      <a:avLst/>
+                    </a:prstGeom>
+                    <a:noFill/>
+                    <a:ln>
+                      <a:noFill/>
+                    </a:ln>
+                  </pic:spPr>
+                </pic:pic>
+              </a:graphicData>
+            </a:graphic>
+          </wp:inline>
+        </w:drawing>
+      </w:r>
+    </w:p>
+    <w:p>
+      <w:pPr>
+        <w:spacing w:line="360" w:lineRule="auto"/>
+        <w:jc w:val="center"/>
+        <w:rPr>
+          <w:rFonts w:ascii="Times New Roman" w:hAnsi="Times New Roman" w:cs="Times New Roman"/>
+          <w:lang w:val="en-CA"/>
+        </w:rPr>
+      </w:pPr>
+    </w:p>
+    <w:p>
+      <w:pPr>
+        <w:spacing w:line="360" w:lineRule="auto"/>
+        <w:jc w:val="center"/>
+        <w:rPr>
+          <w:rFonts w:ascii="Times New Roman" w:hAnsi="Times New Roman" w:cs="Times New Roman"/>
+          <w:lang w:val="en-CA"/>
+        </w:rPr>
+      </w:pPr>
+    </w:p>
+    <w:p>
+      <w:pPr>
+        <w:spacing w:line="360" w:lineRule="auto"/>
+        <w:jc w:val="both"/>
+        <w:rPr>
+          <w:rFonts w:ascii="Times New Roman" w:hAnsi="Times New Roman" w:cs="Times New Roman"/>
+          <w:b/>
+          <w:lang w:val="en-CA"/>
+        </w:rPr>
+      </w:pPr>
+      <w:r>
+        <w:rPr>
+          <w:rFonts w:ascii="Times New Roman" w:hAnsi="Times New Roman" w:cs="Times New Roman"/>
+          <w:b/>
+          <w:lang w:val="en-CA"/>
+        </w:rPr>
+        <w:lastRenderedPageBreak/>
+        <w:t>2.4 Feature Selection</w:t>
+      </w:r>
+    </w:p>
+    <w:p>
+      <w:pPr>
+        <w:spacing w:line="360" w:lineRule="auto"/>
+        <w:jc w:val="both"/>
+        <w:rPr>
+          <w:rFonts w:ascii="Times New Roman" w:hAnsi="Times New Roman" w:cs="Times New Roman"/>
+          <w:b/>
+          <w:lang w:val="en-CA"/>
+        </w:rPr>
+      </w:pPr>
+      <w:r>
+        <w:rPr>
+          <w:rFonts w:ascii="Times New Roman" w:hAnsi="Times New Roman" w:cs="Times New Roman"/>
+          <w:b/>
+          <w:lang w:val="en-CA"/>
+        </w:rPr>
+        <w:t>2.4.1 City Data</w:t>
+      </w:r>
+    </w:p>
+    <w:p>
+      <w:pPr>
+        <w:spacing w:line="360" w:lineRule="auto"/>
+        <w:jc w:val="both"/>
+        <w:rPr>
+          <w:rFonts w:ascii="Times New Roman" w:hAnsi="Times New Roman" w:cs="Times New Roman"/>
+          <w:lang w:val="en-CA"/>
+        </w:rPr>
+      </w:pPr>
+      <w:r>
+        <w:rPr>
+          <w:rFonts w:ascii="Times New Roman" w:hAnsi="Times New Roman" w:cs="Times New Roman"/>
+          <w:lang w:val="en-CA"/>
+        </w:rPr>
+        <w:t>The demographics of the city in which a restaurant or other kind of venue is located can have a great impact on the success (or failure) of this commerce. This is why two characteristics were captured for each Starbucks location’s city: the area (in km</w:t>
+      </w:r>
+      <w:r>
+        <w:rPr>
+          <w:rFonts w:ascii="Times New Roman" w:hAnsi="Times New Roman" w:cs="Times New Roman"/>
+          <w:vertAlign w:val="superscript"/>
+          <w:lang w:val="en-CA"/>
+        </w:rPr>
+        <w:t>2</w:t>
+      </w:r>
+      <w:r>
+        <w:rPr>
+          <w:rFonts w:ascii="Times New Roman" w:hAnsi="Times New Roman" w:cs="Times New Roman"/>
+          <w:lang w:val="en-CA"/>
+        </w:rPr>
+        <w:t>) and the population density (in population per km</w:t>
+      </w:r>
+      <w:r>
+        <w:rPr>
+          <w:rFonts w:ascii="Times New Roman" w:hAnsi="Times New Roman" w:cs="Times New Roman"/>
+          <w:vertAlign w:val="superscript"/>
+          <w:lang w:val="en-CA"/>
+        </w:rPr>
+        <w:t>2</w:t>
+      </w:r>
+      <w:r>
+        <w:rPr>
+          <w:rFonts w:ascii="Times New Roman" w:hAnsi="Times New Roman" w:cs="Times New Roman"/>
+          <w:lang w:val="en-CA"/>
+        </w:rPr>
+        <w:t>).</w:t>
+      </w:r>
+    </w:p>
+    <w:p>
+      <w:pPr>
+        <w:spacing w:line="360" w:lineRule="auto"/>
+        <w:jc w:val="both"/>
+        <w:rPr>
+          <w:rFonts w:ascii="Times New Roman" w:hAnsi="Times New Roman" w:cs="Times New Roman"/>
+          <w:lang w:val="en-CA"/>
+        </w:rPr>
+      </w:pPr>
+    </w:p>
+    <w:p>
+      <w:pPr>
+        <w:spacing w:line="360" w:lineRule="auto"/>
+        <w:jc w:val="both"/>
+        <w:rPr>
+          <w:rFonts w:ascii="Times New Roman" w:hAnsi="Times New Roman" w:cs="Times New Roman"/>
+          <w:b/>
+          <w:lang w:val="en-CA"/>
+        </w:rPr>
+      </w:pPr>
+      <w:r>
+        <w:rPr>
+          <w:rFonts w:ascii="Times New Roman" w:hAnsi="Times New Roman" w:cs="Times New Roman"/>
+          <w:b/>
+          <w:lang w:val="en-CA"/>
+        </w:rPr>
+        <w:t>2.4.2 Nearby Venues</w:t>
+      </w:r>
+    </w:p>
+    <w:p>
+      <w:pPr>
+        <w:spacing w:line="360" w:lineRule="auto"/>
+        <w:jc w:val="both"/>
+        <w:rPr>
+          <w:rFonts w:ascii="Times New Roman" w:hAnsi="Times New Roman" w:cs="Times New Roman"/>
+          <w:lang w:val="en-CA"/>
+        </w:rPr>
+      </w:pPr>
+      <w:r>
+        <w:rPr>
+          <w:rFonts w:ascii="Times New Roman" w:hAnsi="Times New Roman" w:cs="Times New Roman"/>
+          <w:lang w:val="en-CA"/>
+        </w:rPr>
+        <w:t xml:space="preserve">The venues surrounding a Starbucks location give an idea as to whether or not there is a lot of competition in the surroundings. It is safe to assume that a Starbucks surrounded by many other coffeehouses will not be as successful as one alone. </w:t>
+      </w:r>
+      <w:r>
+        <w:rPr>
+          <w:rFonts w:ascii="Times New Roman" w:hAnsi="Times New Roman" w:cs="Times New Roman"/>
+          <w:lang w:val="en-CA"/>
+        </w:rPr>
+        <w:t>Therefore, by using one hot encoding, a list of all venues registered on Foursquare in a radius of 500 meters of a Starbucks location was added to the model.</w:t>
+      </w:r>
+    </w:p>
+    <w:p>
+      <w:pPr>
+        <w:spacing w:line="360" w:lineRule="auto"/>
+        <w:jc w:val="both"/>
+        <w:rPr>
+          <w:rFonts w:ascii="Times New Roman" w:hAnsi="Times New Roman" w:cs="Times New Roman"/>
+          <w:lang w:val="en-CA"/>
+        </w:rPr>
+      </w:pPr>
+    </w:p>
+    <w:p>
+      <w:pPr>
+        <w:spacing w:line="360" w:lineRule="auto"/>
+        <w:jc w:val="both"/>
+        <w:rPr>
+          <w:rFonts w:ascii="Times New Roman" w:hAnsi="Times New Roman" w:cs="Times New Roman"/>
+          <w:b/>
+          <w:lang w:val="en-CA"/>
+        </w:rPr>
+      </w:pPr>
+      <w:r>
+        <w:rPr>
+          <w:rFonts w:ascii="Times New Roman" w:hAnsi="Times New Roman" w:cs="Times New Roman"/>
+          <w:b/>
+          <w:lang w:val="en-CA"/>
+        </w:rPr>
+        <w:t>2.4.3 Distance to headquarters</w:t>
+      </w:r>
+    </w:p>
+    <w:p>
+      <w:pPr>
+        <w:spacing w:line="360" w:lineRule="auto"/>
+        <w:jc w:val="both"/>
+        <w:rPr>
+          <w:rFonts w:ascii="Times New Roman" w:hAnsi="Times New Roman" w:cs="Times New Roman"/>
+          <w:lang w:val="en-CA"/>
+        </w:rPr>
+      </w:pPr>
+      <w:r>
+        <w:rPr>
+          <w:rStyle w:val="PlaceholderText"/>
+          <w:rFonts w:ascii="Times New Roman" w:hAnsi="Times New Roman" w:cs="Times New Roman"/>
+          <w:color w:val="auto"/>
+          <w:lang w:val="en-CA"/>
+        </w:rPr>
+        <w:t>“</w:t>
+      </w:r>
+      <w:r>
+        <w:rPr>
+          <w:rFonts w:ascii="Times New Roman" w:hAnsi="Times New Roman" w:cs="Times New Roman"/>
+          <w:lang w:val="en-CA"/>
+        </w:rPr>
+        <w:t>Research has shown that distance constrains the flows of goods, capital, and</w:t>
+      </w:r>
+      <w:r>
+        <w:rPr>
+          <w:rFonts w:ascii="Times New Roman" w:hAnsi="Times New Roman" w:cs="Times New Roman"/>
+          <w:lang w:val="en-CA"/>
+        </w:rPr>
+        <w:t xml:space="preserve"> </w:t>
+      </w:r>
+      <w:r>
+        <w:rPr>
+          <w:rFonts w:ascii="Times New Roman" w:hAnsi="Times New Roman" w:cs="Times New Roman"/>
+          <w:lang w:val="en-CA"/>
+        </w:rPr>
+        <w:t>information across and within countries, and both between and within firms</w:t>
+      </w:r>
+      <w:r>
+        <w:rPr>
+          <w:rFonts w:ascii="Times New Roman" w:hAnsi="Times New Roman" w:cs="Times New Roman"/>
+          <w:lang w:val="en-CA"/>
+        </w:rPr>
+        <w:t>.”</w:t>
+      </w:r>
+      <w:r>
+        <w:rPr>
+          <w:rStyle w:val="FootnoteReference"/>
+          <w:rFonts w:ascii="Times New Roman" w:hAnsi="Times New Roman" w:cs="Times New Roman"/>
+          <w:lang w:val="en-CA"/>
+        </w:rPr>
+        <w:footnoteReference w:id="1"/>
+      </w:r>
+      <w:r>
+        <w:rPr>
+          <w:rFonts w:ascii="Times New Roman" w:hAnsi="Times New Roman" w:cs="Times New Roman"/>
+          <w:lang w:val="en-CA"/>
+        </w:rPr>
+        <w:t xml:space="preserve"> </w:t>
+      </w:r>
+      <w:r>
+        <w:rPr>
+          <w:rFonts w:ascii="Times New Roman" w:hAnsi="Times New Roman" w:cs="Times New Roman"/>
+          <w:lang w:val="en-CA"/>
+        </w:rPr>
+        <w:t>Therefore it was important to capture, and include in the model, the distance between the store and the Starbucks headquarters in Seattle. The hypothesis here is that the probability of a location being successful decreases as it gets further from the head office.</w:t>
+      </w:r>
+    </w:p>
+    <w:p>
+      <w:pPr>
+        <w:spacing w:line="360" w:lineRule="auto"/>
+        <w:jc w:val="both"/>
+        <w:rPr>
+          <w:rFonts w:ascii="Times New Roman" w:hAnsi="Times New Roman" w:cs="Times New Roman"/>
+          <w:lang w:val="en-CA"/>
+        </w:rPr>
+      </w:pPr>
+    </w:p>
+    <w:p>
+      <w:pPr>
+        <w:spacing w:line="360" w:lineRule="auto"/>
+        <w:jc w:val="both"/>
+        <w:rPr>
+          <w:rFonts w:ascii="Times New Roman" w:hAnsi="Times New Roman" w:cs="Times New Roman"/>
+          <w:b/>
+          <w:lang w:val="en-CA"/>
+        </w:rPr>
+      </w:pPr>
+      <w:r>
+        <w:rPr>
+          <w:rFonts w:ascii="Times New Roman" w:hAnsi="Times New Roman" w:cs="Times New Roman"/>
+          <w:b/>
+          <w:lang w:val="en-CA"/>
+        </w:rPr>
+        <w:t>2.4.4 Rating (target variable)</w:t>
+      </w:r>
+    </w:p>
+    <w:p>
+      <w:pPr>
+        <w:spacing w:line="360" w:lineRule="auto"/>
+        <w:jc w:val="both"/>
+        <w:rPr>
+          <w:rFonts w:ascii="Times New Roman" w:hAnsi="Times New Roman" w:cs="Times New Roman"/>
+          <w:lang w:val="en-CA"/>
+        </w:rPr>
+      </w:pPr>
+      <w:r>
+        <w:rPr>
+          <w:rFonts w:ascii="Times New Roman" w:hAnsi="Times New Roman" w:cs="Times New Roman"/>
+          <w:lang w:val="en-CA"/>
+        </w:rPr>
+        <w:t xml:space="preserve">As mentioned above, being an external research project, the only accessible data to measure the success of every location was its customer satisfaction. The metric chosen was its rating (out of 10) on Foursquare, a popular virtual city guide with over 50 million users. In order to avoid small sampling issues, only locations with more than 10 reviews were retained. </w:t>
+      </w:r>
+    </w:p>
+    <w:p>
+      <w:pPr>
+        <w:spacing w:line="360" w:lineRule="auto"/>
+        <w:jc w:val="both"/>
+        <w:rPr>
+          <w:rFonts w:ascii="Times New Roman" w:hAnsi="Times New Roman" w:cs="Times New Roman"/>
+          <w:lang w:val="en-CA"/>
+        </w:rPr>
+      </w:pPr>
+    </w:p>
+    <w:p>
+      <w:pPr>
+        <w:spacing w:line="360" w:lineRule="auto"/>
+        <w:jc w:val="both"/>
+        <w:rPr>
+          <w:rFonts w:ascii="Times New Roman" w:hAnsi="Times New Roman" w:cs="Times New Roman"/>
+          <w:lang w:val="en-CA"/>
+        </w:rPr>
+      </w:pPr>
+    </w:p>
+    <w:p>
+      <w:pPr>
+        <w:spacing w:line="360" w:lineRule="auto"/>
+        <w:jc w:val="both"/>
+        <w:rPr>
+          <w:rFonts w:ascii="Times New Roman" w:hAnsi="Times New Roman" w:cs="Times New Roman"/>
+          <w:lang w:val="en-CA"/>
+        </w:rPr>
+      </w:pPr>
+    </w:p>
+    <w:p>
+      <w:pPr>
+        <w:spacing w:line="360" w:lineRule="auto"/>
+        <w:jc w:val="both"/>
+        <w:rPr>
+          <w:rFonts w:ascii="Times New Roman" w:hAnsi="Times New Roman" w:cs="Times New Roman"/>
+          <w:lang w:val="en-CA"/>
+        </w:rPr>
+      </w:pPr>
+    </w:p>
+    <w:p>
+      <w:pPr>
+        <w:spacing w:line="360" w:lineRule="auto"/>
+        <w:jc w:val="center"/>
+        <w:rPr>
+          <w:rFonts w:ascii="Times New Roman" w:hAnsi="Times New Roman" w:cs="Times New Roman"/>
+          <w:lang w:val="en-CA"/>
+        </w:rPr>
+      </w:pPr>
+      <w:r>
+        <w:rPr>
+          <w:rFonts w:ascii="Times New Roman" w:hAnsi="Times New Roman" w:cs="Times New Roman"/>
+          <w:lang w:val="en-CA"/>
+        </w:rPr>
+        <w:lastRenderedPageBreak/>
+        <w:t>Table 3. Retained features</w:t>
+      </w:r>
+    </w:p>
+    <w:tbl>
+      <w:tblPr>
+        <w:tblStyle w:val="PlainTable21"/>
+        <w:tblW w:w="0" w:type="auto"/>
+        <w:tblLook w:val="04A0" w:firstRow="1" w:lastRow="0" w:firstColumn="1" w:lastColumn="0" w:noHBand="0" w:noVBand="1"/>
+      </w:tblPr>
+      <w:tblGrid>
+        <w:gridCol w:w="2694"/>
+        <w:gridCol w:w="6656"/>
+      </w:tblGrid>
+      <w:tr>
+        <w:trPr>
+          <w:cnfStyle w:val="100000000000" w:firstRow="1" w:lastRow="0" w:firstColumn="0" w:lastColumn="0" w:oddVBand="0" w:evenVBand="0" w:oddHBand="0" w:evenHBand="0" w:firstRowFirstColumn="0" w:firstRowLastColumn="0" w:lastRowFirstColumn="0" w:lastRowLastColumn="0"/>
+        </w:trPr>
+        <w:tc>
+          <w:tcPr>
+            <w:cnfStyle w:val="001000000000" w:firstRow="0" w:lastRow="0" w:firstColumn="1" w:lastColumn="0" w:oddVBand="0" w:evenVBand="0" w:oddHBand="0" w:evenHBand="0" w:firstRowFirstColumn="0" w:firstRowLastColumn="0" w:lastRowFirstColumn="0" w:lastRowLastColumn="0"/>
+            <w:tcW w:w="2694" w:type="dxa"/>
+            <w:tcBorders>
+              <w:bottom w:val="double" w:sz="4" w:space="0" w:color="auto"/>
+            </w:tcBorders>
+          </w:tcPr>
+          <w:p>
+            <w:pPr>
+              <w:spacing w:line="360" w:lineRule="auto"/>
+              <w:jc w:val="center"/>
+              <w:rPr>
+                <w:rFonts w:ascii="Times New Roman" w:hAnsi="Times New Roman" w:cs="Times New Roman"/>
+                <w:lang w:val="en-CA"/>
+              </w:rPr>
+            </w:pPr>
+            <w:r>
+              <w:rPr>
+                <w:rFonts w:ascii="Times New Roman" w:hAnsi="Times New Roman" w:cs="Times New Roman"/>
+                <w:lang w:val="en-CA"/>
+              </w:rPr>
+              <w:t>Feature</w:t>
+            </w:r>
+          </w:p>
+        </w:tc>
+        <w:tc>
+          <w:tcPr>
+            <w:tcW w:w="6656" w:type="dxa"/>
+            <w:tcBorders>
+              <w:bottom w:val="double" w:sz="4" w:space="0" w:color="auto"/>
+            </w:tcBorders>
+          </w:tcPr>
+          <w:p>
+            <w:pPr>
+              <w:spacing w:line="360" w:lineRule="auto"/>
+              <w:jc w:val="center"/>
+              <w:cnfStyle w:val="100000000000" w:firstRow="1" w:lastRow="0" w:firstColumn="0" w:lastColumn="0" w:oddVBand="0" w:evenVBand="0" w:oddHBand="0" w:evenHBand="0" w:firstRowFirstColumn="0" w:firstRowLastColumn="0" w:lastRowFirstColumn="0" w:lastRowLastColumn="0"/>
+              <w:rPr>
+                <w:rFonts w:ascii="Times New Roman" w:hAnsi="Times New Roman" w:cs="Times New Roman"/>
+                <w:lang w:val="en-CA"/>
+              </w:rPr>
+            </w:pPr>
+            <w:r>
+              <w:rPr>
+                <w:rFonts w:ascii="Times New Roman" w:hAnsi="Times New Roman" w:cs="Times New Roman"/>
+                <w:lang w:val="en-CA"/>
+              </w:rPr>
+              <w:t>Description</w:t>
+            </w:r>
+          </w:p>
+        </w:tc>
+      </w:tr>
+      <w:tr>
+        <w:trPr>
+          <w:cnfStyle w:val="000000100000" w:firstRow="0" w:lastRow="0" w:firstColumn="0" w:lastColumn="0" w:oddVBand="0" w:evenVBand="0" w:oddHBand="1" w:evenHBand="0" w:firstRowFirstColumn="0" w:firstRowLastColumn="0" w:lastRowFirstColumn="0" w:lastRowLastColumn="0"/>
+        </w:trPr>
+        <w:tc>
+          <w:tcPr>
+            <w:cnfStyle w:val="001000000000" w:firstRow="0" w:lastRow="0" w:firstColumn="1" w:lastColumn="0" w:oddVBand="0" w:evenVBand="0" w:oddHBand="0" w:evenHBand="0" w:firstRowFirstColumn="0" w:firstRowLastColumn="0" w:lastRowFirstColumn="0" w:lastRowLastColumn="0"/>
+            <w:tcW w:w="2694" w:type="dxa"/>
+            <w:tcBorders>
+              <w:top w:val="double" w:sz="4" w:space="0" w:color="auto"/>
+            </w:tcBorders>
+          </w:tcPr>
+          <w:p>
+            <w:pPr>
+              <w:spacing w:line="360" w:lineRule="auto"/>
+              <w:jc w:val="center"/>
+              <w:rPr>
+                <w:rFonts w:ascii="Times New Roman" w:hAnsi="Times New Roman" w:cs="Times New Roman"/>
+                <w:b w:val="0"/>
+                <w:lang w:val="en-CA"/>
+              </w:rPr>
+            </w:pPr>
+            <w:r>
+              <w:rPr>
+                <w:rFonts w:ascii="Times New Roman" w:hAnsi="Times New Roman" w:cs="Times New Roman"/>
+                <w:b w:val="0"/>
+                <w:lang w:val="en-CA"/>
+              </w:rPr>
+              <w:t>Area</w:t>
+            </w:r>
+          </w:p>
+        </w:tc>
+        <w:tc>
+          <w:tcPr>
+            <w:tcW w:w="6656" w:type="dxa"/>
+            <w:tcBorders>
+              <w:top w:val="double" w:sz="4" w:space="0" w:color="auto"/>
+            </w:tcBorders>
+          </w:tcPr>
+          <w:p>
+            <w:pPr>
+              <w:spacing w:line="360" w:lineRule="auto"/>
+              <w:jc w:val="center"/>
+              <w:cnfStyle w:val="000000100000" w:firstRow="0" w:lastRow="0" w:firstColumn="0" w:lastColumn="0" w:oddVBand="0" w:evenVBand="0" w:oddHBand="1" w:evenHBand="0" w:firstRowFirstColumn="0" w:firstRowLastColumn="0" w:lastRowFirstColumn="0" w:lastRowLastColumn="0"/>
+              <w:rPr>
+                <w:rFonts w:ascii="Times New Roman" w:hAnsi="Times New Roman" w:cs="Times New Roman"/>
+                <w:lang w:val="en-CA"/>
+              </w:rPr>
+            </w:pPr>
+            <w:r>
+              <w:rPr>
+                <w:rFonts w:ascii="Times New Roman" w:hAnsi="Times New Roman" w:cs="Times New Roman"/>
+                <w:lang w:val="en-CA"/>
+              </w:rPr>
+              <w:t>Area of the city in which the Starbucks is located (in km</w:t>
+            </w:r>
+            <w:r>
+              <w:rPr>
+                <w:rFonts w:ascii="Times New Roman" w:hAnsi="Times New Roman" w:cs="Times New Roman"/>
+                <w:vertAlign w:val="superscript"/>
+                <w:lang w:val="en-CA"/>
+              </w:rPr>
+              <w:t>2</w:t>
+            </w:r>
+            <w:r>
+              <w:rPr>
+                <w:rFonts w:ascii="Times New Roman" w:hAnsi="Times New Roman" w:cs="Times New Roman"/>
+                <w:lang w:val="en-CA"/>
+              </w:rPr>
+              <w:t>)</w:t>
+            </w:r>
+          </w:p>
+        </w:tc>
+      </w:tr>
+      <w:tr>
+        <w:tc>
+          <w:tcPr>
+            <w:cnfStyle w:val="001000000000" w:firstRow="0" w:lastRow="0" w:firstColumn="1" w:lastColumn="0" w:oddVBand="0" w:evenVBand="0" w:oddHBand="0" w:evenHBand="0" w:firstRowFirstColumn="0" w:firstRowLastColumn="0" w:lastRowFirstColumn="0" w:lastRowLastColumn="0"/>
+            <w:tcW w:w="2694" w:type="dxa"/>
+          </w:tcPr>
+          <w:p>
+            <w:pPr>
+              <w:spacing w:line="360" w:lineRule="auto"/>
+              <w:jc w:val="center"/>
+              <w:rPr>
+                <w:rFonts w:ascii="Times New Roman" w:hAnsi="Times New Roman" w:cs="Times New Roman"/>
+                <w:b w:val="0"/>
+                <w:lang w:val="en-CA"/>
+              </w:rPr>
+            </w:pPr>
+            <w:r>
+              <w:rPr>
+                <w:rFonts w:ascii="Times New Roman" w:hAnsi="Times New Roman" w:cs="Times New Roman"/>
+                <w:b w:val="0"/>
+                <w:lang w:val="en-CA"/>
+              </w:rPr>
+              <w:t>Density</w:t>
+            </w:r>
+          </w:p>
+        </w:tc>
+        <w:tc>
+          <w:tcPr>
+            <w:tcW w:w="6656" w:type="dxa"/>
+          </w:tcPr>
+          <w:p>
+            <w:pPr>
+              <w:spacing w:line="360" w:lineRule="auto"/>
+              <w:jc w:val="center"/>
+              <w:cnfStyle w:val="000000000000" w:firstRow="0" w:lastRow="0" w:firstColumn="0" w:lastColumn="0" w:oddVBand="0" w:evenVBand="0" w:oddHBand="0" w:evenHBand="0" w:firstRowFirstColumn="0" w:firstRowLastColumn="0" w:lastRowFirstColumn="0" w:lastRowLastColumn="0"/>
+              <w:rPr>
+                <w:rFonts w:ascii="Times New Roman" w:hAnsi="Times New Roman" w:cs="Times New Roman"/>
+                <w:lang w:val="en-CA"/>
+              </w:rPr>
+            </w:pPr>
+            <w:r>
+              <w:rPr>
+                <w:rFonts w:ascii="Times New Roman" w:hAnsi="Times New Roman" w:cs="Times New Roman"/>
+                <w:lang w:val="en-CA"/>
+              </w:rPr>
+              <w:t>Population density of the city in which the Starbucks is located (in population per km</w:t>
+            </w:r>
+            <w:r>
+              <w:rPr>
+                <w:rFonts w:ascii="Times New Roman" w:hAnsi="Times New Roman" w:cs="Times New Roman"/>
+                <w:vertAlign w:val="superscript"/>
+                <w:lang w:val="en-CA"/>
+              </w:rPr>
+              <w:t>2</w:t>
+            </w:r>
+            <w:r>
+              <w:rPr>
+                <w:rFonts w:ascii="Times New Roman" w:hAnsi="Times New Roman" w:cs="Times New Roman"/>
+                <w:lang w:val="en-CA"/>
+              </w:rPr>
+              <w:t>)</w:t>
+            </w:r>
+          </w:p>
+        </w:tc>
+      </w:tr>
+      <w:tr>
+        <w:trPr>
+          <w:cnfStyle w:val="000000100000" w:firstRow="0" w:lastRow="0" w:firstColumn="0" w:lastColumn="0" w:oddVBand="0" w:evenVBand="0" w:oddHBand="1" w:evenHBand="0" w:firstRowFirstColumn="0" w:firstRowLastColumn="0" w:lastRowFirstColumn="0" w:lastRowLastColumn="0"/>
+        </w:trPr>
+        <w:tc>
+          <w:tcPr>
+            <w:cnfStyle w:val="001000000000" w:firstRow="0" w:lastRow="0" w:firstColumn="1" w:lastColumn="0" w:oddVBand="0" w:evenVBand="0" w:oddHBand="0" w:evenHBand="0" w:firstRowFirstColumn="0" w:firstRowLastColumn="0" w:lastRowFirstColumn="0" w:lastRowLastColumn="0"/>
+            <w:tcW w:w="2694" w:type="dxa"/>
+          </w:tcPr>
+          <w:p>
+            <w:pPr>
+              <w:spacing w:line="360" w:lineRule="auto"/>
+              <w:jc w:val="center"/>
+              <w:rPr>
+                <w:rFonts w:ascii="Times New Roman" w:hAnsi="Times New Roman" w:cs="Times New Roman"/>
+                <w:b w:val="0"/>
+                <w:lang w:val="en-CA"/>
+              </w:rPr>
+            </w:pPr>
+            <w:r>
+              <w:rPr>
+                <w:rFonts w:ascii="Times New Roman" w:hAnsi="Times New Roman" w:cs="Times New Roman"/>
+                <w:b w:val="0"/>
+                <w:lang w:val="en-CA"/>
+              </w:rPr>
+              <w:t>Nearby Venues</w:t>
+            </w:r>
+          </w:p>
+        </w:tc>
+        <w:tc>
+          <w:tcPr>
+            <w:tcW w:w="6656" w:type="dxa"/>
+          </w:tcPr>
+          <w:p>
+            <w:pPr>
+              <w:spacing w:line="360" w:lineRule="auto"/>
+              <w:jc w:val="center"/>
+              <w:cnfStyle w:val="000000100000" w:firstRow="0" w:lastRow="0" w:firstColumn="0" w:lastColumn="0" w:oddVBand="0" w:evenVBand="0" w:oddHBand="1" w:evenHBand="0" w:firstRowFirstColumn="0" w:firstRowLastColumn="0" w:lastRowFirstColumn="0" w:lastRowLastColumn="0"/>
+              <w:rPr>
+                <w:rFonts w:ascii="Times New Roman" w:hAnsi="Times New Roman" w:cs="Times New Roman"/>
+                <w:lang w:val="en-CA"/>
+              </w:rPr>
+            </w:pPr>
+            <w:r>
+              <w:rPr>
+                <w:rFonts w:ascii="Times New Roman" w:hAnsi="Times New Roman" w:cs="Times New Roman"/>
+                <w:lang w:val="en-CA"/>
+              </w:rPr>
+              <w:t>Categories of venues located in a radius of 500 meters of the Starbucks</w:t>
+            </w:r>
+          </w:p>
+        </w:tc>
+      </w:tr>
+      <w:tr>
+        <w:tc>
+          <w:tcPr>
+            <w:cnfStyle w:val="001000000000" w:firstRow="0" w:lastRow="0" w:firstColumn="1" w:lastColumn="0" w:oddVBand="0" w:evenVBand="0" w:oddHBand="0" w:evenHBand="0" w:firstRowFirstColumn="0" w:firstRowLastColumn="0" w:lastRowFirstColumn="0" w:lastRowLastColumn="0"/>
+            <w:tcW w:w="2694" w:type="dxa"/>
+          </w:tcPr>
+          <w:p>
+            <w:pPr>
+              <w:spacing w:line="360" w:lineRule="auto"/>
+              <w:jc w:val="center"/>
+              <w:rPr>
+                <w:rFonts w:ascii="Times New Roman" w:hAnsi="Times New Roman" w:cs="Times New Roman"/>
+                <w:b w:val="0"/>
+                <w:lang w:val="en-CA"/>
+              </w:rPr>
+            </w:pPr>
+            <w:r>
+              <w:rPr>
+                <w:rFonts w:ascii="Times New Roman" w:hAnsi="Times New Roman" w:cs="Times New Roman"/>
+                <w:b w:val="0"/>
+                <w:lang w:val="en-CA"/>
+              </w:rPr>
+              <w:t>Distance to HQ</w:t>
+            </w:r>
+          </w:p>
+        </w:tc>
+        <w:tc>
+          <w:tcPr>
+            <w:tcW w:w="6656" w:type="dxa"/>
+          </w:tcPr>
+          <w:p>
+            <w:pPr>
+              <w:spacing w:line="360" w:lineRule="auto"/>
+              <w:jc w:val="center"/>
+              <w:cnfStyle w:val="000000000000" w:firstRow="0" w:lastRow="0" w:firstColumn="0" w:lastColumn="0" w:oddVBand="0" w:evenVBand="0" w:oddHBand="0" w:evenHBand="0" w:firstRowFirstColumn="0" w:firstRowLastColumn="0" w:lastRowFirstColumn="0" w:lastRowLastColumn="0"/>
+              <w:rPr>
+                <w:rFonts w:ascii="Times New Roman" w:hAnsi="Times New Roman" w:cs="Times New Roman"/>
+                <w:lang w:val="en-CA"/>
+              </w:rPr>
+            </w:pPr>
+            <w:r>
+              <w:rPr>
+                <w:rFonts w:ascii="Times New Roman" w:hAnsi="Times New Roman" w:cs="Times New Roman"/>
+                <w:lang w:val="en-CA"/>
+              </w:rPr>
+              <w:t>Distance between the Starbucks and the Starbucks head office in Seattle</w:t>
+            </w:r>
+          </w:p>
+        </w:tc>
+      </w:tr>
+      <w:tr>
+        <w:trPr>
+          <w:cnfStyle w:val="000000100000" w:firstRow="0" w:lastRow="0" w:firstColumn="0" w:lastColumn="0" w:oddVBand="0" w:evenVBand="0" w:oddHBand="1" w:evenHBand="0" w:firstRowFirstColumn="0" w:firstRowLastColumn="0" w:lastRowFirstColumn="0" w:lastRowLastColumn="0"/>
+        </w:trPr>
+        <w:tc>
+          <w:tcPr>
+            <w:cnfStyle w:val="001000000000" w:firstRow="0" w:lastRow="0" w:firstColumn="1" w:lastColumn="0" w:oddVBand="0" w:evenVBand="0" w:oddHBand="0" w:evenHBand="0" w:firstRowFirstColumn="0" w:firstRowLastColumn="0" w:lastRowFirstColumn="0" w:lastRowLastColumn="0"/>
+            <w:tcW w:w="2694" w:type="dxa"/>
+          </w:tcPr>
+          <w:p>
+            <w:pPr>
+              <w:spacing w:line="360" w:lineRule="auto"/>
+              <w:jc w:val="center"/>
+              <w:rPr>
+                <w:rFonts w:ascii="Times New Roman" w:hAnsi="Times New Roman" w:cs="Times New Roman"/>
+                <w:b w:val="0"/>
+                <w:lang w:val="en-CA"/>
+              </w:rPr>
+            </w:pPr>
+            <w:r>
+              <w:rPr>
+                <w:rFonts w:ascii="Times New Roman" w:hAnsi="Times New Roman" w:cs="Times New Roman"/>
+                <w:b w:val="0"/>
+                <w:lang w:val="en-CA"/>
+              </w:rPr>
+              <w:t>Rating</w:t>
+            </w:r>
+          </w:p>
+        </w:tc>
+        <w:tc>
+          <w:tcPr>
+            <w:tcW w:w="6656" w:type="dxa"/>
+          </w:tcPr>
+          <w:p>
+            <w:pPr>
+              <w:spacing w:line="360" w:lineRule="auto"/>
+              <w:jc w:val="center"/>
+              <w:cnfStyle w:val="000000100000" w:firstRow="0" w:lastRow="0" w:firstColumn="0" w:lastColumn="0" w:oddVBand="0" w:evenVBand="0" w:oddHBand="1" w:evenHBand="0" w:firstRowFirstColumn="0" w:firstRowLastColumn="0" w:lastRowFirstColumn="0" w:lastRowLastColumn="0"/>
+              <w:rPr>
+                <w:rFonts w:ascii="Times New Roman" w:hAnsi="Times New Roman" w:cs="Times New Roman"/>
+                <w:lang w:val="en-CA"/>
+              </w:rPr>
+            </w:pPr>
+            <w:r>
+              <w:rPr>
+                <w:rFonts w:ascii="Times New Roman" w:hAnsi="Times New Roman" w:cs="Times New Roman"/>
+                <w:lang w:val="en-CA"/>
+              </w:rPr>
+              <w:t>Target variable: Measure of success of the Starbucks</w:t>
+            </w:r>
+          </w:p>
+        </w:tc>
+      </w:tr>
+    </w:tbl>
+    <w:p>
+      <w:pPr>
+        <w:spacing w:line="360" w:lineRule="auto"/>
+        <w:rPr>
+          <w:rFonts w:ascii="Times New Roman" w:hAnsi="Times New Roman" w:cs="Times New Roman"/>
+          <w:lang w:val="en-CA"/>
+        </w:rPr>
+      </w:pPr>
+    </w:p>
+    <w:p>
+      <w:pPr>
+        <w:spacing w:line="360" w:lineRule="auto"/>
+        <w:jc w:val="both"/>
+        <w:rPr>
+          <w:rFonts w:ascii="Times New Roman" w:hAnsi="Times New Roman" w:cs="Times New Roman"/>
+          <w:b/>
+          <w:lang w:val="en-CA"/>
+        </w:rPr>
+      </w:pPr>
+      <w:r>
+        <w:rPr>
+          <w:rFonts w:ascii="Times New Roman" w:hAnsi="Times New Roman" w:cs="Times New Roman"/>
+          <w:b/>
+          <w:lang w:val="en-CA"/>
+        </w:rPr>
+        <w:t>3. Exploratory Data Analysis</w:t>
+      </w:r>
+    </w:p>
+    <w:p>
+      <w:pPr>
+        <w:spacing w:line="360" w:lineRule="auto"/>
+        <w:jc w:val="both"/>
+        <w:rPr>
+          <w:rFonts w:ascii="Times New Roman" w:hAnsi="Times New Roman" w:cs="Times New Roman"/>
+          <w:b/>
+          <w:lang w:val="en-CA"/>
+        </w:rPr>
+      </w:pPr>
+      <w:r>
+        <w:rPr>
+          <w:rFonts w:ascii="Times New Roman" w:hAnsi="Times New Roman" w:cs="Times New Roman"/>
+          <w:b/>
+          <w:lang w:val="en-CA"/>
+        </w:rPr>
+        <w:t xml:space="preserve">3.1 </w:t>
+      </w:r>
+      <w:r>
+        <w:rPr>
+          <w:rFonts w:ascii="Times New Roman" w:hAnsi="Times New Roman" w:cs="Times New Roman"/>
+          <w:b/>
+          <w:lang w:val="en-CA"/>
+        </w:rPr>
+        <w:t>Target feature analysis</w:t>
+      </w:r>
+    </w:p>
+    <w:p>
+      <w:pPr>
+        <w:spacing w:line="360" w:lineRule="auto"/>
+        <w:jc w:val="both"/>
+        <w:rPr>
+          <w:rFonts w:ascii="Times New Roman" w:hAnsi="Times New Roman" w:cs="Times New Roman"/>
+          <w:lang w:val="en-CA"/>
+        </w:rPr>
+      </w:pPr>
+      <w:r>
+        <w:rPr>
+          <w:rFonts w:ascii="Times New Roman" w:hAnsi="Times New Roman" w:cs="Times New Roman"/>
+          <w:lang w:val="en-CA"/>
+        </w:rPr>
+        <w:t xml:space="preserve">As stated above, the target feature chosen for this research is the location’s average rating on Foursquare. In order to better understand the meaning of this value, we must first of all understand how it is distributed. As we can tell from the following histogram (figure 2) and </w:t>
+      </w:r>
+      <w:r>
+        <w:rPr>
+          <w:rFonts w:ascii="Times New Roman" w:hAnsi="Times New Roman" w:cs="Times New Roman"/>
+          <w:lang w:val="en-CA"/>
+        </w:rPr>
+        <w:t>its</w:t>
+      </w:r>
+      <w:r>
+        <w:rPr>
+          <w:rFonts w:ascii="Times New Roman" w:hAnsi="Times New Roman" w:cs="Times New Roman"/>
+          <w:lang w:val="en-CA"/>
+        </w:rPr>
+        <w:t xml:space="preserve"> associated boxplot</w:t>
+      </w:r>
+      <w:r>
+        <w:rPr>
+          <w:rFonts w:ascii="Times New Roman" w:hAnsi="Times New Roman" w:cs="Times New Roman"/>
+          <w:lang w:val="en-CA"/>
+        </w:rPr>
+        <w:t xml:space="preserve"> (figure 3)</w:t>
+      </w:r>
+      <w:r>
+        <w:rPr>
+          <w:rFonts w:ascii="Times New Roman" w:hAnsi="Times New Roman" w:cs="Times New Roman"/>
+          <w:lang w:val="en-CA"/>
+        </w:rPr>
+        <w:t xml:space="preserve">, the ratings seem to be normally distributed around </w:t>
+      </w:r>
+      <w:r>
+        <w:rPr>
+          <w:rFonts w:ascii="Times New Roman" w:hAnsi="Times New Roman" w:cs="Times New Roman"/>
+          <w:lang w:val="en-CA"/>
+        </w:rPr>
+        <w:t>the value of 7.75</w:t>
+      </w:r>
+      <w:r>
+        <w:rPr>
+          <w:rFonts w:ascii="Times New Roman" w:hAnsi="Times New Roman" w:cs="Times New Roman"/>
+          <w:lang w:val="en-CA"/>
+        </w:rPr>
+        <w:t xml:space="preserve"> with only 5 outliers between the value of 5.5 and 6</w:t>
+      </w:r>
+      <w:r>
+        <w:rPr>
+          <w:rFonts w:ascii="Times New Roman" w:hAnsi="Times New Roman" w:cs="Times New Roman"/>
+          <w:lang w:val="en-CA"/>
+        </w:rPr>
+        <w:t>.</w:t>
+      </w:r>
+    </w:p>
+    <w:p>
+      <w:pPr>
+        <w:spacing w:line="360" w:lineRule="auto"/>
+        <w:jc w:val="center"/>
+        <w:rPr>
+          <w:rFonts w:ascii="Times New Roman" w:hAnsi="Times New Roman" w:cs="Times New Roman"/>
+          <w:lang w:val="en-CA"/>
+        </w:rPr>
+      </w:pPr>
+      <w:r>
+        <w:rPr>
+          <w:rFonts w:ascii="Times New Roman" w:hAnsi="Times New Roman" w:cs="Times New Roman"/>
+          <w:lang w:val="en-CA"/>
+        </w:rPr>
+        <w:t>Figure 2. Histogram</w:t>
+      </w:r>
+      <w:r>
+        <w:rPr>
+          <w:rFonts w:ascii="Times New Roman" w:hAnsi="Times New Roman" w:cs="Times New Roman"/>
+          <w:lang w:val="en-CA"/>
+        </w:rPr>
+        <w:t xml:space="preserve"> of the ratings distribution</w:t>
+      </w:r>
+    </w:p>
+    <w:p>
+      <w:pPr>
+        <w:spacing w:line="360" w:lineRule="auto"/>
+        <w:jc w:val="center"/>
+        <w:rPr>
+          <w:rFonts w:ascii="Times New Roman" w:hAnsi="Times New Roman" w:cs="Times New Roman"/>
+          <w:lang w:val="en-CA"/>
+        </w:rPr>
+      </w:pPr>
+      <w:r>
+        <w:rPr>
+          <w:rFonts w:ascii="Times New Roman" w:hAnsi="Times New Roman" w:cs="Times New Roman"/>
+          <w:noProof/>
+          <w:lang w:val="en-CA"/>
+        </w:rPr>
+        <w:drawing>
+          <wp:inline distT="0" distB="0" distL="0" distR="0" wp14:anchorId="4D0CA990" wp14:editId="0B2280DC">
+            <wp:extent cx="4387174" cy="2924782"/>
+            <wp:effectExtent l="0" t="0" r="0" b="0"/>
+            <wp:docPr id="3" name="Picture 3"/>
+            <wp:cNvGraphicFramePr>
+              <a:graphicFrameLocks xmlns:a="http://schemas.openxmlformats.org/drawingml/2006/main" noChangeAspect="1"/>
+            </wp:cNvGraphicFramePr>
+            <a:graphic xmlns:a="http://schemas.openxmlformats.org/drawingml/2006/main">
+              <a:graphicData uri="http://schemas.openxmlformats.org/drawingml/2006/picture">
+                <pic:pic xmlns:pic="http://schemas.openxmlformats.org/drawingml/2006/picture">
+                  <pic:nvPicPr>
+                    <pic:cNvPr id="3" name="ratings_dist.png"/>
+                    <pic:cNvPicPr/>
+                  </pic:nvPicPr>
+                  <pic:blipFill>
+                    <a:blip r:embed="rId12">
+                      <a:extLst>
+                        <a:ext uri="{28A0092B-C50C-407E-A947-70E740481C1C}">
+                          <a14:useLocalDpi xmlns:a14="http://schemas.microsoft.com/office/drawing/2010/main" val="0"/>
+                        </a:ext>
+                      </a:extLst>
+                    </a:blip>
+                    <a:stretch>
+                      <a:fillRect/>
+                    </a:stretch>
+                  </pic:blipFill>
+                  <pic:spPr>
+                    <a:xfrm>
+                      <a:off x="0" y="0"/>
+                      <a:ext cx="4447068" cy="2964711"/>
+                    </a:xfrm>
+                    <a:prstGeom prst="rect">
+                      <a:avLst/>
+                    </a:prstGeom>
+                  </pic:spPr>
+                </pic:pic>
+              </a:graphicData>
+            </a:graphic>
+          </wp:inline>
+        </w:drawing>
+      </w:r>
+    </w:p>
+    <w:p>
+      <w:pPr>
+        <w:spacing w:line="360" w:lineRule="auto"/>
+        <w:jc w:val="center"/>
+        <w:rPr>
+          <w:rFonts w:ascii="Times New Roman" w:hAnsi="Times New Roman" w:cs="Times New Roman"/>
+          <w:lang w:val="en-CA"/>
+        </w:rPr>
+      </w:pPr>
+      <w:r>
+        <w:rPr>
+          <w:rFonts w:ascii="Times New Roman" w:hAnsi="Times New Roman" w:cs="Times New Roman"/>
+          <w:lang w:val="en-CA"/>
+        </w:rPr>
+        <w:lastRenderedPageBreak/>
+        <w:t>Figure 3. Boxplot of the ratings distribution</w:t>
+      </w:r>
+    </w:p>
+    <w:p>
+      <w:pPr>
+        <w:spacing w:line="360" w:lineRule="auto"/>
+        <w:jc w:val="center"/>
+        <w:rPr>
+          <w:rFonts w:ascii="Times New Roman" w:hAnsi="Times New Roman" w:cs="Times New Roman"/>
+          <w:lang w:val="en-CA"/>
+        </w:rPr>
+      </w:pPr>
+      <w:r>
+        <w:rPr>
+          <w:rFonts w:ascii="Times New Roman" w:hAnsi="Times New Roman" w:cs="Times New Roman"/>
+          <w:noProof/>
+          <w:lang w:val="en-CA"/>
+        </w:rPr>
+        <w:drawing>
+          <wp:inline distT="0" distB="0" distL="0" distR="0" wp14:anchorId="1B020EB0" wp14:editId="5B3C5C3E">
+            <wp:extent cx="2022933" cy="3375498"/>
+            <wp:effectExtent l="0" t="0" r="0" b="3175"/>
+            <wp:docPr id="1" name="Picture 1"/>
+            <wp:cNvGraphicFramePr>
+              <a:graphicFrameLocks xmlns:a="http://schemas.openxmlformats.org/drawingml/2006/main" noChangeAspect="1"/>
+            </wp:cNvGraphicFramePr>
+            <a:graphic xmlns:a="http://schemas.openxmlformats.org/drawingml/2006/main">
+              <a:graphicData uri="http://schemas.openxmlformats.org/drawingml/2006/picture">
+                <pic:pic xmlns:pic="http://schemas.openxmlformats.org/drawingml/2006/picture">
+                  <pic:nvPicPr>
+                    <pic:cNvPr id="1" name="ratings_box.png"/>
+                    <pic:cNvPicPr/>
+                  </pic:nvPicPr>
+                  <pic:blipFill rotWithShape="1">
+                    <a:blip r:embed="rId13">
+                      <a:extLst>
+                        <a:ext uri="{28A0092B-C50C-407E-A947-70E740481C1C}">
+                          <a14:useLocalDpi xmlns:a14="http://schemas.microsoft.com/office/drawing/2010/main" val="0"/>
+                        </a:ext>
+                      </a:extLst>
+                    </a:blip>
+                    <a:srcRect t="8654" b="7915"/>
+                    <a:stretch/>
+                  </pic:blipFill>
+                  <pic:spPr bwMode="auto">
+                    <a:xfrm>
+                      <a:off x="0" y="0"/>
+                      <a:ext cx="2030158" cy="3387553"/>
+                    </a:xfrm>
+                    <a:prstGeom prst="rect">
+                      <a:avLst/>
+                    </a:prstGeom>
+                    <a:ln>
+                      <a:noFill/>
+                    </a:ln>
+                    <a:extLst>
+                      <a:ext uri="{53640926-AAD7-44D8-BBD7-CCE9431645EC}">
+                        <a14:shadowObscured xmlns:a14="http://schemas.microsoft.com/office/drawing/2010/main"/>
+                      </a:ext>
+                    </a:extLst>
+                  </pic:spPr>
+                </pic:pic>
+              </a:graphicData>
+            </a:graphic>
+          </wp:inline>
+        </w:drawing>
+      </w:r>
       <w:bookmarkStart w:id="0" w:name="_GoBack"/>
       <w:bookmarkEnd w:id="0"/>
+    </w:p>
+    <w:p>
+      <w:pPr>
+        <w:spacing w:line="360" w:lineRule="auto"/>
+        <w:jc w:val="both"/>
+        <w:rPr>
+          <w:rFonts w:ascii="Times New Roman" w:hAnsi="Times New Roman" w:cs="Times New Roman"/>
+          <w:lang w:val="en-CA"/>
+        </w:rPr>
+      </w:pPr>
     </w:p>
     <w:sectPr>
       <w:pgSz w:w="12240" w:h="15840"/>
@@ -665,6 +4404,33 @@
     <w:p>
       <w:r>
         <w:continuationSeparator/>
+      </w:r>
+    </w:p>
+  </w:footnote>
+  <w:footnote w:id="1">
+    <w:p>
+      <w:pPr>
+        <w:pStyle w:val="FootnoteText"/>
+      </w:pPr>
+      <w:r>
+        <w:rPr>
+          <w:rStyle w:val="FootnoteReference"/>
+        </w:rPr>
+        <w:footnoteRef/>
+      </w:r>
+      <w:r>
+        <w:t xml:space="preserve"> </w:t>
+      </w:r>
+      <w:hyperlink r:id="rId1" w:history="1">
+        <w:r>
+          <w:rPr>
+            <w:rStyle w:val="Hyperlink"/>
+          </w:rPr>
+          <w:t>https://scholarship.sha.cornell.edu/cgi/viewcontent.cgi?article=1296&amp;context=articles</w:t>
+        </w:r>
+      </w:hyperlink>
+      <w:r>
+        <w:t xml:space="preserve"> </w:t>
       </w:r>
     </w:p>
   </w:footnote>
@@ -912,6 +4678,7 @@
     <w:lsdException w:name="HTML Sample" w:semiHidden="1" w:unhideWhenUsed="1"/>
     <w:lsdException w:name="HTML Typewriter" w:semiHidden="1" w:unhideWhenUsed="1"/>
     <w:lsdException w:name="HTML Variable" w:semiHidden="1" w:unhideWhenUsed="1"/>
+    <w:lsdException w:name="Normal Table" w:semiHidden="1" w:unhideWhenUsed="1"/>
     <w:lsdException w:name="annotation subject" w:semiHidden="1" w:unhideWhenUsed="1"/>
     <w:lsdException w:name="No List" w:semiHidden="1" w:unhideWhenUsed="1"/>
     <w:lsdException w:name="Outline List 1" w:semiHidden="1" w:unhideWhenUsed="1"/>
@@ -958,8 +4725,10 @@
     <w:lsdException w:name="Table Subtle 2" w:semiHidden="1" w:unhideWhenUsed="1"/>
     <w:lsdException w:name="Table Web 1" w:semiHidden="1" w:unhideWhenUsed="1"/>
     <w:lsdException w:name="Table Web 2" w:semiHidden="1" w:unhideWhenUsed="1"/>
+    <w:lsdException w:name="Table Web 3" w:semiHidden="1" w:unhideWhenUsed="1"/>
     <w:lsdException w:name="Balloon Text" w:semiHidden="1" w:unhideWhenUsed="1"/>
-    <w:lsdException w:name="Table Grid" w:uiPriority="39"/>
+    <w:lsdException w:name="Table Grid" w:semiHidden="1" w:uiPriority="39" w:unhideWhenUsed="1"/>
+    <w:lsdException w:name="Table Theme" w:semiHidden="1" w:unhideWhenUsed="1"/>
     <w:lsdException w:name="Placeholder Text" w:semiHidden="1"/>
     <w:lsdException w:name="No Spacing" w:uiPriority="1" w:qFormat="1"/>
     <w:lsdException w:name="Light Shading" w:uiPriority="60"/>
@@ -1177,6 +4946,8 @@
     <w:lsdException w:name="List Table 7 Colorful Accent 6" w:uiPriority="52"/>
     <w:lsdException w:name="Mention" w:semiHidden="1" w:unhideWhenUsed="1"/>
     <w:lsdException w:name="Smart Hyperlink" w:semiHidden="1" w:unhideWhenUsed="1"/>
+    <w:lsdException w:name="Hashtag" w:semiHidden="1" w:unhideWhenUsed="1"/>
+    <w:lsdException w:name="Unresolved Mention" w:semiHidden="1" w:unhideWhenUsed="1"/>
     <w:lsdException w:name="Smart Link" w:semiHidden="1" w:unhideWhenUsed="1"/>
   </w:latentStyles>
   <w:style w:type="paragraph" w:default="1" w:styleId="Normal">
@@ -1232,8 +5003,8 @@
       <w:u w:val="single"/>
     </w:rPr>
   </w:style>
-  <w:style w:type="character" w:styleId="UnresolvedMention">
-    <w:name w:val="Unresolved Mention"/>
+  <w:style w:type="character" w:customStyle="1" w:styleId="UnresolvedMention1">
+    <w:name w:val="Unresolved Mention1"/>
     <w:basedOn w:val="DefaultParagraphFont"/>
     <w:uiPriority w:val="99"/>
     <w:rsid w:val="00225D7D"/>
@@ -1369,8 +5140,8 @@
       </w:tblBorders>
     </w:tblPr>
   </w:style>
-  <w:style w:type="table" w:styleId="GridTable4-Accent3">
-    <w:name w:val="Grid Table 4 Accent 3"/>
+  <w:style w:type="table" w:customStyle="1" w:styleId="GridTable4-Accent31">
+    <w:name w:val="Grid Table 4 - Accent 31"/>
     <w:basedOn w:val="TableNormal"/>
     <w:uiPriority w:val="49"/>
     <w:rsid w:val="00534298"/>
@@ -1442,8 +5213,8 @@
       </w:tcPr>
     </w:tblStylePr>
   </w:style>
-  <w:style w:type="table" w:styleId="GridTable4-Accent1">
-    <w:name w:val="Grid Table 4 Accent 1"/>
+  <w:style w:type="table" w:customStyle="1" w:styleId="GridTable4-Accent11">
+    <w:name w:val="Grid Table 4 - Accent 11"/>
     <w:basedOn w:val="TableNormal"/>
     <w:uiPriority w:val="49"/>
     <w:rsid w:val="00534298"/>
@@ -1515,8 +5286,8 @@
       </w:tcPr>
     </w:tblStylePr>
   </w:style>
-  <w:style w:type="table" w:styleId="PlainTable2">
-    <w:name w:val="Plain Table 2"/>
+  <w:style w:type="table" w:customStyle="1" w:styleId="PlainTable21">
+    <w:name w:val="Plain Table 21"/>
     <w:basedOn w:val="TableNormal"/>
     <w:uiPriority w:val="42"/>
     <w:rsid w:val="00534298"/>
@@ -1592,8 +5363,8 @@
       </w:tcPr>
     </w:tblStylePr>
   </w:style>
-  <w:style w:type="table" w:styleId="PlainTable1">
-    <w:name w:val="Plain Table 1"/>
+  <w:style w:type="table" w:customStyle="1" w:styleId="PlainTable11">
+    <w:name w:val="Plain Table 11"/>
     <w:basedOn w:val="TableNormal"/>
     <w:uiPriority w:val="41"/>
     <w:rsid w:val="00534298"/>
@@ -1652,8 +5423,8 @@
       </w:tcPr>
     </w:tblStylePr>
   </w:style>
-  <w:style w:type="table" w:styleId="PlainTable4">
-    <w:name w:val="Plain Table 4"/>
+  <w:style w:type="table" w:customStyle="1" w:styleId="PlainTable41">
+    <w:name w:val="Plain Table 41"/>
     <w:basedOn w:val="TableNormal"/>
     <w:uiPriority w:val="44"/>
     <w:rsid w:val="00534298"/>
@@ -2055,7 +5826,7 @@
 </file>
 
 <file path=customXml/itemProps1.xml><?xml version="1.0" encoding="utf-8"?>
-<ds:datastoreItem xmlns:ds="http://schemas.openxmlformats.org/officeDocument/2006/customXml" ds:itemID="{FA3E30EA-00A9-C442-A87B-5FAAF0EC3979}">
+<ds:datastoreItem xmlns:ds="http://schemas.openxmlformats.org/officeDocument/2006/customXml" ds:itemID="{522DC4ED-EE06-B342-A796-1EDE0C5F84BF}">
   <ds:schemaRefs>
     <ds:schemaRef ds:uri="http://schemas.openxmlformats.org/officeDocument/2006/bibliography"/>
   </ds:schemaRefs>

</xml_diff>